<commit_message>
proposal update - motivation
</commit_message>
<xml_diff>
--- a/douments/IT6105 Project Proposal 2021.docx
+++ b/douments/IT6105 Project Proposal 2021.docx
@@ -1326,13 +1326,14 @@
                             <wps:txbx>
                               <w:txbxContent>
                                 <w:p>
-                                  <w:proofErr w:type="spellStart"/>
                                   <w:r>
-                                    <w:t>Assisten</w:t>
+                                    <w:t>A</w:t>
                                   </w:r>
-                                  <w:proofErr w:type="spellEnd"/>
                                   <w:r>
-                                    <w:t xml:space="preserve"> Director - IT</w:t>
+                                    <w:t xml:space="preserve">ssistant </w:t>
+                                  </w:r>
+                                  <w:r>
+                                    <w:t>Director - IT</w:t>
                                   </w:r>
                                 </w:p>
                               </w:txbxContent>
@@ -1358,13 +1359,14 @@
                       <v:textbox>
                         <w:txbxContent>
                           <w:p>
-                            <w:proofErr w:type="spellStart"/>
                             <w:r>
-                              <w:t>Assisten</w:t>
+                              <w:t>A</w:t>
                             </w:r>
-                            <w:proofErr w:type="spellEnd"/>
                             <w:r>
-                              <w:t xml:space="preserve"> Director - IT</w:t>
+                              <w:t xml:space="preserve">ssistant </w:t>
+                            </w:r>
+                            <w:r>
+                              <w:t>Director - IT</w:t>
                             </w:r>
                           </w:p>
                         </w:txbxContent>
@@ -2617,7 +2619,7 @@
                 </mc:Choice>
                 <mc:Fallback>
                   <w:pict>
-                    <v:shape w14:anchorId="21ED64D9" id="Text Box 12" o:spid="_x0000_s1035" type="#_x0000_t202" style="position:absolute;margin-left:-3.2pt;margin-top:130.95pt;width:144.6pt;height:44.85pt;z-index:251670528;visibility:visible;mso-wrap-style:square;mso-width-percent:0;mso-height-percent:0;mso-wrap-distance-left:9pt;mso-wrap-distance-top:0;mso-wrap-distance-right:9pt;mso-wrap-distance-bottom:0;mso-position-horizontal:absolute;mso-position-horizontal-relative:text;mso-position-vertical:absolute;mso-position-vertical-relative:text;mso-width-percent:0;mso-height-percent:0;mso-width-relative:page;mso-height-relative:page;v-text-anchor:top" o:gfxdata="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" filled="f" stroked="f">
+                    <v:shape w14:anchorId="21ED64D9" id="Text Box 12" o:spid="_x0000_s1035" type="#_x0000_t202" style="position:absolute;margin-left:-3.2pt;margin-top:130.95pt;width:144.6pt;height:44.85pt;z-index:251670528;visibility:visible;mso-wrap-style:square;mso-width-percent:0;mso-height-percent:0;mso-wrap-distance-left:9pt;mso-wrap-distance-top:0;mso-wrap-distance-right:9pt;mso-wrap-distance-bottom:0;mso-position-horizontal:absolute;mso-position-horizontal-relative:text;mso-position-vertical:absolute;mso-position-vertical-relative:text;mso-width-percent:0;mso-height-percent:0;mso-width-relative:page;mso-height-relative:page;v-text-anchor:top" o:gfxdata="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" filled="f" stroked="f">
                       <v:textbox>
                         <w:txbxContent>
                           <w:p>
@@ -2751,7 +2753,7 @@
                 </mc:Choice>
                 <mc:Fallback>
                   <w:pict>
-                    <v:shape w14:anchorId="6A3DBA44" id="Text Box 11" o:spid="_x0000_s1036" type="#_x0000_t202" style="position:absolute;margin-left:-5.15pt;margin-top:2.65pt;width:144.6pt;height:62.1pt;z-index:251669504;visibility:visible;mso-wrap-style:square;mso-width-percent:0;mso-height-percent:0;mso-wrap-distance-left:9pt;mso-wrap-distance-top:0;mso-wrap-distance-right:9pt;mso-wrap-distance-bottom:0;mso-position-horizontal:absolute;mso-position-horizontal-relative:text;mso-position-vertical:absolute;mso-position-vertical-relative:text;mso-width-percent:0;mso-height-percent:0;mso-width-relative:page;mso-height-relative:page;v-text-anchor:top" o:gfxdata="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" filled="f" stroked="f">
+                    <v:shape w14:anchorId="6A3DBA44" id="Text Box 11" o:spid="_x0000_s1036" type="#_x0000_t202" style="position:absolute;margin-left:-5.15pt;margin-top:2.65pt;width:144.6pt;height:62.1pt;z-index:251669504;visibility:visible;mso-wrap-style:square;mso-width-percent:0;mso-height-percent:0;mso-wrap-distance-left:9pt;mso-wrap-distance-top:0;mso-wrap-distance-right:9pt;mso-wrap-distance-bottom:0;mso-position-horizontal:absolute;mso-position-horizontal-relative:text;mso-position-vertical:absolute;mso-position-vertical-relative:text;mso-width-percent:0;mso-height-percent:0;mso-width-relative:page;mso-height-relative:page;v-text-anchor:top" o:gfxdata="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" filled="f" stroked="f">
                       <v:textbox>
                         <w:txbxContent>
                           <w:p/>
@@ -3493,43 +3495,21 @@
           <w:szCs w:val="22"/>
           <w:lang w:bidi="ta-IN"/>
         </w:rPr>
-        <w:t>.............................................................................................................................................................</w:t>
-      </w:r>
-    </w:p>
-    <w:p>
-      <w:pPr>
-        <w:autoSpaceDE w:val="0"/>
-        <w:autoSpaceDN w:val="0"/>
-        <w:adjustRightInd w:val="0"/>
-        <w:rPr>
-          <w:rFonts w:ascii="CMR10" w:hAnsi="CMR10" w:cs="CMR10"/>
-          <w:sz w:val="22"/>
-          <w:szCs w:val="22"/>
-          <w:lang w:bidi="ta-IN"/>
-        </w:rPr>
-      </w:pPr>
-    </w:p>
-    <w:p>
-      <w:pPr>
-        <w:autoSpaceDE w:val="0"/>
-        <w:autoSpaceDN w:val="0"/>
-        <w:adjustRightInd w:val="0"/>
-        <w:rPr>
-          <w:rFonts w:ascii="CMR10" w:hAnsi="CMR10" w:cs="CMR10"/>
-          <w:sz w:val="22"/>
-          <w:szCs w:val="22"/>
-          <w:lang w:bidi="ta-IN"/>
-        </w:rPr>
-      </w:pPr>
-      <w:r>
-        <w:rPr>
-          <w:rFonts w:ascii="CMR10" w:hAnsi="CMR10" w:cs="CMR10"/>
-          <w:sz w:val="22"/>
-          <w:szCs w:val="22"/>
-          <w:lang w:bidi="ta-IN"/>
-        </w:rPr>
-        <w:t>.............................................................................................................................................................</w:t>
-      </w:r>
+        <w:t xml:space="preserve">Web-Based Online Shopping System for Encryption IT Solutions </w:t>
+      </w:r>
+    </w:p>
+    <w:p>
+      <w:pPr>
+        <w:autoSpaceDE w:val="0"/>
+        <w:autoSpaceDN w:val="0"/>
+        <w:adjustRightInd w:val="0"/>
+        <w:rPr>
+          <w:rFonts w:ascii="CMR10" w:hAnsi="CMR10" w:cs="CMR10"/>
+          <w:sz w:val="22"/>
+          <w:szCs w:val="22"/>
+          <w:lang w:bidi="ta-IN"/>
+        </w:rPr>
+      </w:pPr>
     </w:p>
     <w:p>
       <w:pPr>
@@ -3621,28 +3601,6 @@
           <w:szCs w:val="22"/>
           <w:lang w:bidi="ta-IN"/>
         </w:rPr>
-        <w:t>............................................................................................................</w:t>
-      </w:r>
-    </w:p>
-    <w:p>
-      <w:pPr>
-        <w:autoSpaceDE w:val="0"/>
-        <w:autoSpaceDN w:val="0"/>
-        <w:adjustRightInd w:val="0"/>
-        <w:rPr>
-          <w:rFonts w:ascii="CMR10" w:hAnsi="CMR10" w:cs="CMR10"/>
-          <w:sz w:val="22"/>
-          <w:szCs w:val="22"/>
-          <w:lang w:bidi="ta-IN"/>
-        </w:rPr>
-      </w:pPr>
-      <w:r>
-        <w:rPr>
-          <w:rFonts w:ascii="CMR10" w:hAnsi="CMR10" w:cs="CMR10"/>
-          <w:sz w:val="22"/>
-          <w:szCs w:val="22"/>
-          <w:lang w:bidi="ta-IN"/>
-        </w:rPr>
         <w:tab/>
       </w:r>
     </w:p>
@@ -3718,7 +3676,7 @@
           <w:sz w:val="16"/>
           <w:szCs w:val="16"/>
         </w:rPr>
-        <w:object w:dxaOrig="4320" w:dyaOrig="4320" w14:anchorId="483A600D">
+        <w:object w:dxaOrig="225" w:dyaOrig="225" w14:anchorId="483A600D">
           <v:shapetype id="_x0000_t75" coordsize="21600,21600" o:spt="75" o:preferrelative="t" path="m@4@5l@4@11@9@11@9@5xe" filled="f" stroked="f">
             <v:stroke joinstyle="miter"/>
             <v:formulas>
@@ -3738,7 +3696,7 @@
             <v:path o:extrusionok="f" gradientshapeok="t" o:connecttype="rect"/>
             <o:lock v:ext="edit" aspectratio="t"/>
           </v:shapetype>
-          <v:shape id="_x0000_i1029" type="#_x0000_t75" style="width:140.55pt;height:20.55pt" o:ole="">
+          <v:shape id="_x0000_i1029" type="#_x0000_t75" style="width:140.45pt;height:20.45pt" o:ole="">
             <v:imagedata r:id="rId13" o:title=""/>
           </v:shape>
           <w:control r:id="rId14" w:name="OptionButton1" w:shapeid="_x0000_i1029"/>
@@ -3809,7 +3767,7 @@
           <w:sz w:val="16"/>
           <w:szCs w:val="16"/>
         </w:rPr>
-        <w:object w:dxaOrig="4320" w:dyaOrig="4320" w14:anchorId="0283A84B">
+        <w:object w:dxaOrig="225" w:dyaOrig="225" w14:anchorId="0283A84B">
           <v:shape id="_x0000_i1031" type="#_x0000_t75" style="width:108pt;height:18pt" o:ole="">
             <v:imagedata r:id="rId15" o:title=""/>
           </v:shape>
@@ -3860,7 +3818,6 @@
           <w:lang w:bidi="ta-IN"/>
         </w:rPr>
         <w:tab/>
-        <w:t>................................................................................................................................................</w:t>
       </w:r>
     </w:p>
     <w:p>
@@ -3896,7 +3853,6 @@
           <w:lang w:bidi="ta-IN"/>
         </w:rPr>
         <w:tab/>
-        <w:t>................................................................................................................................................</w:t>
       </w:r>
     </w:p>
     <w:p>
@@ -3966,6 +3922,799 @@
           <w:szCs w:val="22"/>
           <w:lang w:bidi="ta-IN"/>
         </w:rPr>
+        <w:t>Encryption IT Solutions</w:t>
+      </w:r>
+    </w:p>
+    <w:p>
+      <w:pPr>
+        <w:autoSpaceDE w:val="0"/>
+        <w:autoSpaceDN w:val="0"/>
+        <w:adjustRightInd w:val="0"/>
+        <w:rPr>
+          <w:rFonts w:ascii="CMR10" w:hAnsi="CMR10" w:cs="CMR10"/>
+          <w:sz w:val="22"/>
+          <w:szCs w:val="22"/>
+          <w:lang w:bidi="ta-IN"/>
+        </w:rPr>
+      </w:pPr>
+    </w:p>
+    <w:p>
+      <w:pPr>
+        <w:autoSpaceDE w:val="0"/>
+        <w:autoSpaceDN w:val="0"/>
+        <w:adjustRightInd w:val="0"/>
+        <w:rPr>
+          <w:rFonts w:ascii="CMR10" w:hAnsi="CMR10" w:cs="CMR10"/>
+          <w:sz w:val="22"/>
+          <w:szCs w:val="22"/>
+          <w:lang w:bidi="ta-IN"/>
+        </w:rPr>
+      </w:pPr>
+      <w:r>
+        <w:rPr>
+          <w:rFonts w:ascii="CMR10" w:hAnsi="CMR10" w:cs="CMR10"/>
+          <w:sz w:val="22"/>
+          <w:szCs w:val="22"/>
+          <w:lang w:bidi="ta-IN"/>
+        </w:rPr>
+        <w:t>NO: 51/L, New Shopping Complex,</w:t>
+      </w:r>
+    </w:p>
+    <w:p>
+      <w:pPr>
+        <w:autoSpaceDE w:val="0"/>
+        <w:autoSpaceDN w:val="0"/>
+        <w:adjustRightInd w:val="0"/>
+        <w:rPr>
+          <w:rFonts w:ascii="CMR10" w:hAnsi="CMR10" w:cs="CMR10"/>
+          <w:sz w:val="22"/>
+          <w:szCs w:val="22"/>
+          <w:lang w:bidi="ta-IN"/>
+        </w:rPr>
+      </w:pPr>
+    </w:p>
+    <w:p>
+      <w:pPr>
+        <w:autoSpaceDE w:val="0"/>
+        <w:autoSpaceDN w:val="0"/>
+        <w:adjustRightInd w:val="0"/>
+        <w:rPr>
+          <w:rFonts w:ascii="CMR10" w:hAnsi="CMR10" w:cs="CMR10"/>
+          <w:sz w:val="22"/>
+          <w:szCs w:val="22"/>
+          <w:lang w:bidi="ta-IN"/>
+        </w:rPr>
+      </w:pPr>
+      <w:proofErr w:type="spellStart"/>
+      <w:r>
+        <w:rPr>
+          <w:rFonts w:ascii="CMR10" w:hAnsi="CMR10" w:cs="CMR10"/>
+          <w:sz w:val="22"/>
+          <w:szCs w:val="22"/>
+          <w:lang w:bidi="ta-IN"/>
+        </w:rPr>
+        <w:t>Kaluthara</w:t>
+      </w:r>
+      <w:proofErr w:type="spellEnd"/>
+      <w:r>
+        <w:rPr>
+          <w:rFonts w:ascii="CMR10" w:hAnsi="CMR10" w:cs="CMR10"/>
+          <w:sz w:val="22"/>
+          <w:szCs w:val="22"/>
+          <w:lang w:bidi="ta-IN"/>
+        </w:rPr>
+        <w:t xml:space="preserve"> Road,</w:t>
+      </w:r>
+    </w:p>
+    <w:p>
+      <w:pPr>
+        <w:autoSpaceDE w:val="0"/>
+        <w:autoSpaceDN w:val="0"/>
+        <w:adjustRightInd w:val="0"/>
+        <w:rPr>
+          <w:rFonts w:ascii="CMR10" w:hAnsi="CMR10" w:cs="CMR10"/>
+          <w:sz w:val="22"/>
+          <w:szCs w:val="22"/>
+          <w:lang w:bidi="ta-IN"/>
+        </w:rPr>
+      </w:pPr>
+    </w:p>
+    <w:p>
+      <w:pPr>
+        <w:autoSpaceDE w:val="0"/>
+        <w:autoSpaceDN w:val="0"/>
+        <w:adjustRightInd w:val="0"/>
+        <w:rPr>
+          <w:rFonts w:ascii="CMR10" w:hAnsi="CMR10" w:cs="CMR10"/>
+          <w:sz w:val="22"/>
+          <w:szCs w:val="22"/>
+          <w:lang w:bidi="ta-IN"/>
+        </w:rPr>
+      </w:pPr>
+      <w:proofErr w:type="spellStart"/>
+      <w:r>
+        <w:rPr>
+          <w:rFonts w:ascii="CMR10" w:hAnsi="CMR10" w:cs="CMR10"/>
+          <w:sz w:val="22"/>
+          <w:szCs w:val="22"/>
+          <w:lang w:bidi="ta-IN"/>
+        </w:rPr>
+        <w:t>Bandaragama</w:t>
+      </w:r>
+      <w:proofErr w:type="spellEnd"/>
+      <w:r>
+        <w:rPr>
+          <w:rFonts w:ascii="CMR10" w:hAnsi="CMR10" w:cs="CMR10"/>
+          <w:sz w:val="22"/>
+          <w:szCs w:val="22"/>
+          <w:lang w:bidi="ta-IN"/>
+        </w:rPr>
+        <w:t>.</w:t>
+      </w:r>
+    </w:p>
+    <w:p>
+      <w:pPr>
+        <w:autoSpaceDE w:val="0"/>
+        <w:autoSpaceDN w:val="0"/>
+        <w:adjustRightInd w:val="0"/>
+        <w:rPr>
+          <w:rFonts w:ascii="CMR10" w:hAnsi="CMR10" w:cs="CMR10"/>
+          <w:sz w:val="22"/>
+          <w:szCs w:val="22"/>
+          <w:lang w:bidi="ta-IN"/>
+        </w:rPr>
+      </w:pPr>
+    </w:p>
+    <w:p>
+      <w:pPr>
+        <w:autoSpaceDE w:val="0"/>
+        <w:autoSpaceDN w:val="0"/>
+        <w:adjustRightInd w:val="0"/>
+        <w:rPr>
+          <w:rFonts w:ascii="CMR10" w:hAnsi="CMR10" w:cs="CMR10"/>
+          <w:sz w:val="22"/>
+          <w:szCs w:val="22"/>
+          <w:lang w:bidi="ta-IN"/>
+        </w:rPr>
+      </w:pPr>
+    </w:p>
+    <w:p>
+      <w:pPr>
+        <w:autoSpaceDE w:val="0"/>
+        <w:autoSpaceDN w:val="0"/>
+        <w:adjustRightInd w:val="0"/>
+        <w:rPr>
+          <w:rFonts w:ascii="CMR10" w:hAnsi="CMR10" w:cs="CMR10"/>
+          <w:sz w:val="22"/>
+          <w:szCs w:val="22"/>
+          <w:lang w:bidi="ta-IN"/>
+        </w:rPr>
+      </w:pPr>
+    </w:p>
+    <w:p>
+      <w:pPr>
+        <w:autoSpaceDE w:val="0"/>
+        <w:autoSpaceDN w:val="0"/>
+        <w:adjustRightInd w:val="0"/>
+        <w:rPr>
+          <w:rFonts w:ascii="CMR10" w:hAnsi="CMR10" w:cs="CMR10"/>
+          <w:sz w:val="22"/>
+          <w:szCs w:val="22"/>
+          <w:lang w:bidi="ta-IN"/>
+        </w:rPr>
+      </w:pPr>
+    </w:p>
+    <w:p>
+      <w:pPr>
+        <w:autoSpaceDE w:val="0"/>
+        <w:autoSpaceDN w:val="0"/>
+        <w:adjustRightInd w:val="0"/>
+        <w:rPr>
+          <w:rFonts w:ascii="CMR10" w:hAnsi="CMR10" w:cs="CMR10"/>
+          <w:sz w:val="22"/>
+          <w:szCs w:val="22"/>
+          <w:lang w:bidi="ta-IN"/>
+        </w:rPr>
+      </w:pPr>
+    </w:p>
+    <w:p>
+      <w:pPr>
+        <w:autoSpaceDE w:val="0"/>
+        <w:autoSpaceDN w:val="0"/>
+        <w:adjustRightInd w:val="0"/>
+        <w:rPr>
+          <w:rFonts w:ascii="CMR10" w:hAnsi="CMR10" w:cs="CMR10"/>
+          <w:sz w:val="22"/>
+          <w:szCs w:val="22"/>
+          <w:lang w:bidi="ta-IN"/>
+        </w:rPr>
+      </w:pPr>
+      <w:r>
+        <w:rPr>
+          <w:rFonts w:ascii="CMR10" w:hAnsi="CMR10" w:cs="CMR10"/>
+          <w:sz w:val="22"/>
+          <w:szCs w:val="22"/>
+          <w:lang w:bidi="ta-IN"/>
+        </w:rPr>
+        <w:t>Motivation for project:</w:t>
+      </w:r>
+    </w:p>
+    <w:p>
+      <w:pPr>
+        <w:autoSpaceDE w:val="0"/>
+        <w:autoSpaceDN w:val="0"/>
+        <w:adjustRightInd w:val="0"/>
+        <w:spacing w:line="360" w:lineRule="auto"/>
+        <w:rPr>
+          <w:rFonts w:ascii="CMR10" w:hAnsi="CMR10" w:cs="CMR10"/>
+          <w:sz w:val="22"/>
+          <w:szCs w:val="22"/>
+          <w:lang w:bidi="ta-IN"/>
+        </w:rPr>
+      </w:pPr>
+    </w:p>
+    <w:p>
+      <w:pPr>
+        <w:pStyle w:val="ListParagraph"/>
+        <w:numPr>
+          <w:ilvl w:val="0"/>
+          <w:numId w:val="3"/>
+        </w:numPr>
+        <w:autoSpaceDE w:val="0"/>
+        <w:autoSpaceDN w:val="0"/>
+        <w:adjustRightInd w:val="0"/>
+        <w:spacing w:line="360" w:lineRule="auto"/>
+        <w:rPr>
+          <w:rFonts w:ascii="CMR10" w:hAnsi="CMR10" w:cs="CMR10"/>
+          <w:sz w:val="22"/>
+          <w:szCs w:val="22"/>
+          <w:lang w:bidi="ta-IN"/>
+        </w:rPr>
+      </w:pPr>
+      <w:r>
+        <w:rPr>
+          <w:rFonts w:ascii="CMR10" w:hAnsi="CMR10" w:cs="CMR10"/>
+          <w:sz w:val="22"/>
+          <w:szCs w:val="22"/>
+          <w:lang w:bidi="ta-IN"/>
+        </w:rPr>
+        <w:t xml:space="preserve">I understand this final year project is a major component of the </w:t>
+      </w:r>
+      <w:proofErr w:type="gramStart"/>
+      <w:r>
+        <w:rPr>
+          <w:rFonts w:ascii="CMR10" w:hAnsi="CMR10" w:cs="CMR10"/>
+          <w:sz w:val="22"/>
+          <w:szCs w:val="22"/>
+          <w:lang w:bidi="ta-IN"/>
+        </w:rPr>
+        <w:t>bachelor of information technology</w:t>
+      </w:r>
+      <w:proofErr w:type="gramEnd"/>
+      <w:r>
+        <w:rPr>
+          <w:rFonts w:ascii="CMR10" w:hAnsi="CMR10" w:cs="CMR10"/>
+          <w:sz w:val="22"/>
+          <w:szCs w:val="22"/>
+          <w:lang w:bidi="ta-IN"/>
+        </w:rPr>
+        <w:t xml:space="preserve"> degree offered by the University of Colombo School of Computing.</w:t>
+      </w:r>
+      <w:r>
+        <w:rPr>
+          <w:rFonts w:ascii="CMR10" w:hAnsi="CMR10" w:cs="CMR10"/>
+          <w:sz w:val="22"/>
+          <w:szCs w:val="22"/>
+          <w:lang w:bidi="ta-IN"/>
+        </w:rPr>
+        <w:t xml:space="preserve"> </w:t>
+      </w:r>
+    </w:p>
+    <w:p>
+      <w:pPr>
+        <w:pStyle w:val="ListParagraph"/>
+        <w:autoSpaceDE w:val="0"/>
+        <w:autoSpaceDN w:val="0"/>
+        <w:adjustRightInd w:val="0"/>
+        <w:spacing w:line="360" w:lineRule="auto"/>
+        <w:rPr>
+          <w:rFonts w:ascii="CMR10" w:hAnsi="CMR10" w:cs="CMR10"/>
+          <w:sz w:val="22"/>
+          <w:szCs w:val="22"/>
+          <w:lang w:bidi="ta-IN"/>
+        </w:rPr>
+      </w:pPr>
+    </w:p>
+    <w:p>
+      <w:pPr>
+        <w:pStyle w:val="ListParagraph"/>
+        <w:numPr>
+          <w:ilvl w:val="0"/>
+          <w:numId w:val="3"/>
+        </w:numPr>
+        <w:autoSpaceDE w:val="0"/>
+        <w:autoSpaceDN w:val="0"/>
+        <w:adjustRightInd w:val="0"/>
+        <w:spacing w:line="360" w:lineRule="auto"/>
+        <w:rPr>
+          <w:rFonts w:ascii="CMR10" w:hAnsi="CMR10" w:cs="CMR10"/>
+          <w:sz w:val="22"/>
+          <w:szCs w:val="22"/>
+          <w:lang w:bidi="ta-IN"/>
+        </w:rPr>
+      </w:pPr>
+      <w:r>
+        <w:rPr>
+          <w:rFonts w:ascii="CMR10" w:hAnsi="CMR10" w:cs="CMR10"/>
+          <w:sz w:val="22"/>
+          <w:szCs w:val="22"/>
+          <w:lang w:bidi="ta-IN"/>
+        </w:rPr>
+        <w:t xml:space="preserve">Doing the project is a good opportunity for me to improve my knowledge and implement the learning curve of </w:t>
+      </w:r>
+      <w:r>
+        <w:rPr>
+          <w:rFonts w:ascii="CMR10" w:hAnsi="CMR10" w:cs="CMR10"/>
+          <w:sz w:val="22"/>
+          <w:szCs w:val="22"/>
+          <w:lang w:bidi="ta-IN"/>
+        </w:rPr>
+        <w:t>the</w:t>
+      </w:r>
+      <w:r>
+        <w:rPr>
+          <w:rFonts w:ascii="CMR10" w:hAnsi="CMR10" w:cs="CMR10"/>
+          <w:sz w:val="22"/>
+          <w:szCs w:val="22"/>
+          <w:lang w:bidi="ta-IN"/>
+        </w:rPr>
+        <w:t xml:space="preserve"> previous couple of years.</w:t>
+      </w:r>
+    </w:p>
+    <w:p>
+      <w:pPr>
+        <w:autoSpaceDE w:val="0"/>
+        <w:autoSpaceDN w:val="0"/>
+        <w:adjustRightInd w:val="0"/>
+        <w:spacing w:line="360" w:lineRule="auto"/>
+        <w:rPr>
+          <w:rFonts w:ascii="CMR10" w:hAnsi="CMR10" w:cs="CMR10"/>
+          <w:sz w:val="22"/>
+          <w:szCs w:val="22"/>
+          <w:lang w:bidi="ta-IN"/>
+        </w:rPr>
+      </w:pPr>
+    </w:p>
+    <w:p>
+      <w:pPr>
+        <w:pStyle w:val="ListParagraph"/>
+        <w:numPr>
+          <w:ilvl w:val="0"/>
+          <w:numId w:val="3"/>
+        </w:numPr>
+        <w:autoSpaceDE w:val="0"/>
+        <w:autoSpaceDN w:val="0"/>
+        <w:adjustRightInd w:val="0"/>
+        <w:spacing w:line="360" w:lineRule="auto"/>
+        <w:rPr>
+          <w:rFonts w:ascii="CMR10" w:hAnsi="CMR10" w:cs="CMR10"/>
+          <w:sz w:val="22"/>
+          <w:szCs w:val="22"/>
+          <w:lang w:bidi="ta-IN"/>
+        </w:rPr>
+      </w:pPr>
+      <w:r>
+        <w:rPr>
+          <w:rFonts w:ascii="CMR10" w:hAnsi="CMR10" w:cs="CMR10"/>
+          <w:sz w:val="22"/>
+          <w:szCs w:val="22"/>
+          <w:lang w:bidi="ta-IN"/>
+        </w:rPr>
+        <w:lastRenderedPageBreak/>
+        <w:t>Encryption IT Solutions needs to extend their sales via an online shopping cart website. They</w:t>
+      </w:r>
+      <w:r>
+        <w:rPr>
+          <w:rFonts w:ascii="CMR10" w:hAnsi="CMR10" w:cs="CMR10"/>
+          <w:sz w:val="22"/>
+          <w:szCs w:val="22"/>
+          <w:lang w:bidi="ta-IN"/>
+        </w:rPr>
+        <w:t xml:space="preserve"> </w:t>
+      </w:r>
+      <w:r>
+        <w:rPr>
+          <w:rFonts w:ascii="CMR10" w:hAnsi="CMR10" w:cs="CMR10"/>
+          <w:sz w:val="22"/>
+          <w:szCs w:val="22"/>
+          <w:lang w:bidi="ta-IN"/>
+        </w:rPr>
+        <w:t>didn't</w:t>
+      </w:r>
+      <w:r>
+        <w:rPr>
+          <w:rFonts w:ascii="CMR10" w:hAnsi="CMR10" w:cs="CMR10"/>
+          <w:sz w:val="22"/>
+          <w:szCs w:val="22"/>
+          <w:lang w:bidi="ta-IN"/>
+        </w:rPr>
+        <w:t xml:space="preserve"> have a </w:t>
+      </w:r>
+      <w:r>
+        <w:rPr>
+          <w:rFonts w:ascii="CMR10" w:hAnsi="CMR10" w:cs="CMR10"/>
+          <w:sz w:val="22"/>
+          <w:szCs w:val="22"/>
+          <w:lang w:bidi="ta-IN"/>
+        </w:rPr>
+        <w:t>properly</w:t>
+      </w:r>
+      <w:r>
+        <w:rPr>
+          <w:rFonts w:ascii="CMR10" w:hAnsi="CMR10" w:cs="CMR10"/>
+          <w:sz w:val="22"/>
+          <w:szCs w:val="22"/>
+          <w:lang w:bidi="ta-IN"/>
+        </w:rPr>
+        <w:t xml:space="preserve"> design</w:t>
+      </w:r>
+      <w:r>
+        <w:rPr>
+          <w:rFonts w:ascii="CMR10" w:hAnsi="CMR10" w:cs="CMR10"/>
+          <w:sz w:val="22"/>
+          <w:szCs w:val="22"/>
+          <w:lang w:bidi="ta-IN"/>
+        </w:rPr>
+        <w:t>ed</w:t>
+      </w:r>
+      <w:r>
+        <w:rPr>
+          <w:rFonts w:ascii="CMR10" w:hAnsi="CMR10" w:cs="CMR10"/>
+          <w:sz w:val="22"/>
+          <w:szCs w:val="22"/>
+          <w:lang w:bidi="ta-IN"/>
+        </w:rPr>
+        <w:t xml:space="preserve"> website to attract their customers</w:t>
+      </w:r>
+      <w:r>
+        <w:rPr>
+          <w:rFonts w:ascii="CMR10" w:hAnsi="CMR10" w:cs="CMR10"/>
+          <w:sz w:val="22"/>
+          <w:szCs w:val="22"/>
+          <w:lang w:bidi="ta-IN"/>
+        </w:rPr>
+        <w:t xml:space="preserve"> and the existing website doesn’t have the most wanted features such as check individual items and an online shopping cart.</w:t>
+      </w:r>
+    </w:p>
+    <w:p>
+      <w:pPr>
+        <w:pStyle w:val="ListParagraph"/>
+        <w:rPr>
+          <w:rFonts w:ascii="CMR10" w:hAnsi="CMR10" w:cs="CMR10"/>
+          <w:sz w:val="22"/>
+          <w:szCs w:val="22"/>
+          <w:lang w:bidi="ta-IN"/>
+        </w:rPr>
+      </w:pPr>
+    </w:p>
+    <w:p>
+      <w:pPr>
+        <w:pStyle w:val="ListParagraph"/>
+        <w:numPr>
+          <w:ilvl w:val="0"/>
+          <w:numId w:val="3"/>
+        </w:numPr>
+        <w:autoSpaceDE w:val="0"/>
+        <w:autoSpaceDN w:val="0"/>
+        <w:adjustRightInd w:val="0"/>
+        <w:spacing w:line="360" w:lineRule="auto"/>
+        <w:rPr>
+          <w:rFonts w:ascii="CMR10" w:hAnsi="CMR10" w:cs="CMR10"/>
+          <w:sz w:val="22"/>
+          <w:szCs w:val="22"/>
+          <w:lang w:bidi="ta-IN"/>
+        </w:rPr>
+      </w:pPr>
+      <w:r>
+        <w:rPr>
+          <w:rFonts w:ascii="CMR10" w:hAnsi="CMR10" w:cs="CMR10"/>
+          <w:sz w:val="22"/>
+          <w:szCs w:val="22"/>
+          <w:lang w:bidi="ta-IN"/>
+        </w:rPr>
+        <w:t>The client doesn’t have a customer database including emails and phone numbers to drive a marketing campaign to improve the sale.</w:t>
+      </w:r>
+    </w:p>
+    <w:p>
+      <w:pPr>
+        <w:pStyle w:val="ListParagraph"/>
+        <w:rPr>
+          <w:rFonts w:ascii="CMR10" w:hAnsi="CMR10" w:cs="CMR10"/>
+          <w:sz w:val="22"/>
+          <w:szCs w:val="22"/>
+          <w:lang w:bidi="ta-IN"/>
+        </w:rPr>
+      </w:pPr>
+    </w:p>
+    <w:p>
+      <w:pPr>
+        <w:pStyle w:val="ListParagraph"/>
+        <w:numPr>
+          <w:ilvl w:val="0"/>
+          <w:numId w:val="3"/>
+        </w:numPr>
+        <w:autoSpaceDE w:val="0"/>
+        <w:autoSpaceDN w:val="0"/>
+        <w:adjustRightInd w:val="0"/>
+        <w:spacing w:line="360" w:lineRule="auto"/>
+        <w:rPr>
+          <w:rFonts w:ascii="CMR10" w:hAnsi="CMR10" w:cs="CMR10"/>
+          <w:sz w:val="22"/>
+          <w:szCs w:val="22"/>
+          <w:lang w:bidi="ta-IN"/>
+        </w:rPr>
+      </w:pPr>
+      <w:r>
+        <w:rPr>
+          <w:rFonts w:ascii="CMR10" w:hAnsi="CMR10" w:cs="CMR10"/>
+          <w:sz w:val="22"/>
+          <w:szCs w:val="22"/>
+          <w:lang w:bidi="ta-IN"/>
+        </w:rPr>
+        <w:t>Currently doesn’t have items delivery mechanism with external couriers.</w:t>
+      </w:r>
+    </w:p>
+    <w:p>
+      <w:pPr>
+        <w:pStyle w:val="ListParagraph"/>
+        <w:rPr>
+          <w:rFonts w:ascii="CMR10" w:hAnsi="CMR10" w:cs="CMR10"/>
+          <w:sz w:val="22"/>
+          <w:szCs w:val="22"/>
+          <w:lang w:bidi="ta-IN"/>
+        </w:rPr>
+      </w:pPr>
+    </w:p>
+    <w:p>
+      <w:pPr>
+        <w:pStyle w:val="ListParagraph"/>
+        <w:numPr>
+          <w:ilvl w:val="0"/>
+          <w:numId w:val="3"/>
+        </w:numPr>
+        <w:autoSpaceDE w:val="0"/>
+        <w:autoSpaceDN w:val="0"/>
+        <w:adjustRightInd w:val="0"/>
+        <w:spacing w:line="360" w:lineRule="auto"/>
+        <w:rPr>
+          <w:rFonts w:ascii="CMR10" w:hAnsi="CMR10" w:cs="CMR10"/>
+          <w:sz w:val="22"/>
+          <w:szCs w:val="22"/>
+          <w:lang w:bidi="ta-IN"/>
+        </w:rPr>
+      </w:pPr>
+      <w:r>
+        <w:rPr>
+          <w:rFonts w:ascii="CMR10" w:hAnsi="CMR10" w:cs="CMR10"/>
+          <w:sz w:val="22"/>
+          <w:szCs w:val="22"/>
+          <w:lang w:bidi="ta-IN"/>
+        </w:rPr>
+        <w:t>A lot of customers are in lack of knowledge in computer hardware.</w:t>
+      </w:r>
+      <w:r>
+        <w:rPr>
+          <w:rFonts w:ascii="CMR10" w:hAnsi="CMR10" w:cs="CMR10"/>
+          <w:sz w:val="22"/>
+          <w:szCs w:val="22"/>
+          <w:lang w:bidi="ta-IN"/>
+        </w:rPr>
+        <w:t xml:space="preserve"> </w:t>
+      </w:r>
+      <w:r>
+        <w:rPr>
+          <w:rFonts w:ascii="CMR10" w:hAnsi="CMR10" w:cs="CMR10"/>
+          <w:sz w:val="22"/>
+          <w:szCs w:val="22"/>
+          <w:lang w:bidi="ta-IN"/>
+        </w:rPr>
+        <w:t>They don’t know which part is the best fit for their budget and work.</w:t>
+      </w:r>
+    </w:p>
+    <w:p>
+      <w:pPr>
+        <w:pStyle w:val="ListParagraph"/>
+        <w:rPr>
+          <w:rFonts w:ascii="CMR10" w:hAnsi="CMR10" w:cs="CMR10"/>
+          <w:sz w:val="22"/>
+          <w:szCs w:val="22"/>
+          <w:lang w:bidi="ta-IN"/>
+        </w:rPr>
+      </w:pPr>
+    </w:p>
+    <w:p>
+      <w:pPr>
+        <w:pStyle w:val="ListParagraph"/>
+        <w:numPr>
+          <w:ilvl w:val="0"/>
+          <w:numId w:val="3"/>
+        </w:numPr>
+        <w:autoSpaceDE w:val="0"/>
+        <w:autoSpaceDN w:val="0"/>
+        <w:adjustRightInd w:val="0"/>
+        <w:spacing w:line="360" w:lineRule="auto"/>
+        <w:rPr>
+          <w:rFonts w:ascii="CMR10" w:hAnsi="CMR10" w:cs="CMR10"/>
+          <w:sz w:val="22"/>
+          <w:szCs w:val="22"/>
+          <w:lang w:bidi="ta-IN"/>
+        </w:rPr>
+      </w:pPr>
+      <w:r>
+        <w:rPr>
+          <w:rFonts w:ascii="CMR10" w:hAnsi="CMR10" w:cs="CMR10"/>
+          <w:sz w:val="22"/>
+          <w:szCs w:val="22"/>
+          <w:lang w:bidi="ta-IN"/>
+        </w:rPr>
+        <w:t xml:space="preserve">Time is very valuable for everyone. </w:t>
+      </w:r>
+      <w:r>
+        <w:rPr>
+          <w:rFonts w:ascii="CMR10" w:hAnsi="CMR10" w:cs="CMR10"/>
+          <w:sz w:val="22"/>
+          <w:szCs w:val="22"/>
+          <w:lang w:bidi="ta-IN"/>
+        </w:rPr>
+        <w:t>Computer repairs take a long time to complete</w:t>
+      </w:r>
+      <w:r>
+        <w:rPr>
+          <w:rFonts w:ascii="CMR10" w:hAnsi="CMR10" w:cs="CMR10"/>
+          <w:sz w:val="22"/>
+          <w:szCs w:val="22"/>
+          <w:lang w:bidi="ta-IN"/>
+        </w:rPr>
+        <w:t>, some are don’t have specific knowledge to troubleshoot their systems.</w:t>
+      </w:r>
+      <w:r>
+        <w:rPr>
+          <w:rFonts w:ascii="CMR10" w:hAnsi="CMR10" w:cs="CMR10"/>
+          <w:sz w:val="22"/>
+          <w:szCs w:val="22"/>
+          <w:lang w:bidi="ta-IN"/>
+        </w:rPr>
+        <w:t xml:space="preserve"> </w:t>
+      </w:r>
+      <w:r>
+        <w:rPr>
+          <w:rFonts w:ascii="CMR10" w:hAnsi="CMR10" w:cs="CMR10"/>
+          <w:sz w:val="22"/>
+          <w:szCs w:val="22"/>
+          <w:lang w:bidi="ta-IN"/>
+        </w:rPr>
+        <w:t>They don’t provide a booking system to the customers to save their time.</w:t>
+      </w:r>
+    </w:p>
+    <w:p>
+      <w:pPr>
+        <w:pStyle w:val="ListParagraph"/>
+        <w:rPr>
+          <w:rFonts w:ascii="CMR10" w:hAnsi="CMR10" w:cs="CMR10"/>
+          <w:sz w:val="22"/>
+          <w:szCs w:val="22"/>
+          <w:lang w:bidi="ta-IN"/>
+        </w:rPr>
+      </w:pPr>
+    </w:p>
+    <w:p>
+      <w:pPr>
+        <w:pStyle w:val="ListParagraph"/>
+        <w:numPr>
+          <w:ilvl w:val="0"/>
+          <w:numId w:val="3"/>
+        </w:numPr>
+        <w:autoSpaceDE w:val="0"/>
+        <w:autoSpaceDN w:val="0"/>
+        <w:adjustRightInd w:val="0"/>
+        <w:spacing w:line="360" w:lineRule="auto"/>
+        <w:rPr>
+          <w:rFonts w:ascii="CMR10" w:hAnsi="CMR10" w:cs="CMR10"/>
+          <w:sz w:val="22"/>
+          <w:szCs w:val="22"/>
+          <w:lang w:bidi="ta-IN"/>
+        </w:rPr>
+      </w:pPr>
+      <w:r>
+        <w:rPr>
+          <w:rFonts w:ascii="CMR10" w:hAnsi="CMR10" w:cs="CMR10"/>
+          <w:sz w:val="22"/>
+          <w:szCs w:val="22"/>
+          <w:lang w:bidi="ta-IN"/>
+        </w:rPr>
+        <w:t>As a computer store warranty is a mandatory part for client and customer. The warranty only has printed documents that can’t check via online on the customer side.</w:t>
+      </w:r>
+    </w:p>
+    <w:p>
+      <w:pPr>
+        <w:pStyle w:val="ListParagraph"/>
+        <w:rPr>
+          <w:rFonts w:ascii="CMR10" w:hAnsi="CMR10" w:cs="CMR10"/>
+          <w:sz w:val="22"/>
+          <w:szCs w:val="22"/>
+          <w:lang w:bidi="ta-IN"/>
+        </w:rPr>
+      </w:pPr>
+    </w:p>
+    <w:p>
+      <w:pPr>
+        <w:pStyle w:val="ListParagraph"/>
+        <w:autoSpaceDE w:val="0"/>
+        <w:autoSpaceDN w:val="0"/>
+        <w:adjustRightInd w:val="0"/>
+        <w:spacing w:line="360" w:lineRule="auto"/>
+        <w:rPr>
+          <w:rFonts w:ascii="CMR10" w:hAnsi="CMR10" w:cs="CMR10"/>
+          <w:sz w:val="22"/>
+          <w:szCs w:val="22"/>
+          <w:lang w:bidi="ta-IN"/>
+        </w:rPr>
+      </w:pPr>
+    </w:p>
+    <w:p>
+      <w:pPr>
+        <w:autoSpaceDE w:val="0"/>
+        <w:autoSpaceDN w:val="0"/>
+        <w:adjustRightInd w:val="0"/>
+        <w:rPr>
+          <w:rFonts w:ascii="CMR10" w:hAnsi="CMR10" w:cs="CMR10"/>
+          <w:sz w:val="22"/>
+          <w:szCs w:val="22"/>
+          <w:lang w:bidi="ta-IN"/>
+        </w:rPr>
+      </w:pPr>
+      <w:r>
+        <w:rPr>
+          <w:rFonts w:ascii="CMR10" w:hAnsi="CMR10" w:cs="CMR10"/>
+          <w:sz w:val="22"/>
+          <w:szCs w:val="22"/>
+          <w:lang w:bidi="ta-IN"/>
+        </w:rPr>
+        <w:t>Objectives and scope of proposed project:</w:t>
+      </w:r>
+    </w:p>
+    <w:p>
+      <w:pPr>
+        <w:autoSpaceDE w:val="0"/>
+        <w:autoSpaceDN w:val="0"/>
+        <w:adjustRightInd w:val="0"/>
+        <w:rPr>
+          <w:rFonts w:ascii="CMR10" w:hAnsi="CMR10" w:cs="CMR10"/>
+          <w:sz w:val="22"/>
+          <w:szCs w:val="22"/>
+          <w:lang w:bidi="ta-IN"/>
+        </w:rPr>
+      </w:pPr>
+    </w:p>
+    <w:p>
+      <w:pPr>
+        <w:autoSpaceDE w:val="0"/>
+        <w:autoSpaceDN w:val="0"/>
+        <w:adjustRightInd w:val="0"/>
+        <w:rPr>
+          <w:rFonts w:ascii="CMR10" w:hAnsi="CMR10" w:cs="CMR10"/>
+          <w:sz w:val="22"/>
+          <w:szCs w:val="22"/>
+          <w:lang w:bidi="ta-IN"/>
+        </w:rPr>
+      </w:pPr>
+      <w:r>
+        <w:rPr>
+          <w:rFonts w:ascii="CMR10" w:hAnsi="CMR10" w:cs="CMR10"/>
+          <w:sz w:val="22"/>
+          <w:szCs w:val="22"/>
+          <w:lang w:bidi="ta-IN"/>
+        </w:rPr>
         <w:t>.............................................................................................................................................................</w:t>
       </w:r>
     </w:p>
@@ -4141,41 +4890,6 @@
           <w:szCs w:val="22"/>
           <w:lang w:bidi="ta-IN"/>
         </w:rPr>
-        <w:t>Motivation for project:</w:t>
-      </w:r>
-    </w:p>
-    <w:p>
-      <w:pPr>
-        <w:autoSpaceDE w:val="0"/>
-        <w:autoSpaceDN w:val="0"/>
-        <w:adjustRightInd w:val="0"/>
-        <w:rPr>
-          <w:rFonts w:ascii="CMR10" w:hAnsi="CMR10" w:cs="CMR10"/>
-          <w:sz w:val="22"/>
-          <w:szCs w:val="22"/>
-          <w:lang w:bidi="ta-IN"/>
-        </w:rPr>
-      </w:pPr>
-    </w:p>
-    <w:p>
-      <w:pPr>
-        <w:autoSpaceDE w:val="0"/>
-        <w:autoSpaceDN w:val="0"/>
-        <w:adjustRightInd w:val="0"/>
-        <w:rPr>
-          <w:rFonts w:ascii="CMR10" w:hAnsi="CMR10" w:cs="CMR10"/>
-          <w:sz w:val="22"/>
-          <w:szCs w:val="22"/>
-          <w:lang w:bidi="ta-IN"/>
-        </w:rPr>
-      </w:pPr>
-      <w:r>
-        <w:rPr>
-          <w:rFonts w:ascii="CMR10" w:hAnsi="CMR10" w:cs="CMR10"/>
-          <w:sz w:val="22"/>
-          <w:szCs w:val="22"/>
-          <w:lang w:bidi="ta-IN"/>
-        </w:rPr>
         <w:t>.............................................................................................................................................................</w:t>
       </w:r>
     </w:p>
@@ -4281,6 +4995,7 @@
           <w:szCs w:val="22"/>
           <w:lang w:bidi="ta-IN"/>
         </w:rPr>
+        <w:lastRenderedPageBreak/>
         <w:t>.............................................................................................................................................................</w:t>
       </w:r>
     </w:p>
@@ -4344,823 +5059,39 @@
           <w:lang w:bidi="ta-IN"/>
         </w:rPr>
       </w:pPr>
-      <w:r>
-        <w:rPr>
-          <w:rFonts w:ascii="CMR10" w:hAnsi="CMR10" w:cs="CMR10"/>
-          <w:sz w:val="22"/>
-          <w:szCs w:val="22"/>
-          <w:lang w:bidi="ta-IN"/>
-        </w:rPr>
-        <w:t>.............................................................................................................................................................</w:t>
-      </w:r>
-    </w:p>
-    <w:p>
-      <w:pPr>
-        <w:autoSpaceDE w:val="0"/>
-        <w:autoSpaceDN w:val="0"/>
-        <w:adjustRightInd w:val="0"/>
-        <w:rPr>
-          <w:rFonts w:ascii="CMR10" w:hAnsi="CMR10" w:cs="CMR10"/>
-          <w:sz w:val="22"/>
-          <w:szCs w:val="22"/>
-          <w:lang w:bidi="ta-IN"/>
-        </w:rPr>
-      </w:pPr>
-    </w:p>
-    <w:p>
-      <w:pPr>
-        <w:autoSpaceDE w:val="0"/>
-        <w:autoSpaceDN w:val="0"/>
-        <w:adjustRightInd w:val="0"/>
-        <w:rPr>
-          <w:rFonts w:ascii="CMR10" w:hAnsi="CMR10" w:cs="CMR10"/>
-          <w:sz w:val="22"/>
-          <w:szCs w:val="22"/>
-          <w:lang w:bidi="ta-IN"/>
-        </w:rPr>
-      </w:pPr>
-      <w:r>
-        <w:rPr>
-          <w:rFonts w:ascii="CMR10" w:hAnsi="CMR10" w:cs="CMR10"/>
-          <w:sz w:val="22"/>
-          <w:szCs w:val="22"/>
-          <w:lang w:bidi="ta-IN"/>
-        </w:rPr>
-        <w:t>.............................................................................................................................................................</w:t>
-      </w:r>
-    </w:p>
-    <w:p>
-      <w:pPr>
-        <w:autoSpaceDE w:val="0"/>
-        <w:autoSpaceDN w:val="0"/>
-        <w:adjustRightInd w:val="0"/>
-        <w:rPr>
-          <w:rFonts w:ascii="CMR10" w:hAnsi="CMR10" w:cs="CMR10"/>
-          <w:sz w:val="22"/>
-          <w:szCs w:val="22"/>
-          <w:lang w:bidi="ta-IN"/>
-        </w:rPr>
-      </w:pPr>
-    </w:p>
-    <w:p>
-      <w:pPr>
-        <w:autoSpaceDE w:val="0"/>
-        <w:autoSpaceDN w:val="0"/>
-        <w:adjustRightInd w:val="0"/>
-        <w:rPr>
-          <w:rFonts w:ascii="CMR10" w:hAnsi="CMR10" w:cs="CMR10"/>
-          <w:sz w:val="22"/>
-          <w:szCs w:val="22"/>
-          <w:lang w:bidi="ta-IN"/>
-        </w:rPr>
-      </w:pPr>
-      <w:r>
-        <w:rPr>
-          <w:rFonts w:ascii="CMR10" w:hAnsi="CMR10" w:cs="CMR10"/>
-          <w:sz w:val="22"/>
-          <w:szCs w:val="22"/>
-          <w:lang w:bidi="ta-IN"/>
-        </w:rPr>
-        <w:t>.............................................................................................................................................................</w:t>
-      </w:r>
-    </w:p>
-    <w:p>
-      <w:pPr>
-        <w:autoSpaceDE w:val="0"/>
-        <w:autoSpaceDN w:val="0"/>
-        <w:adjustRightInd w:val="0"/>
-        <w:rPr>
-          <w:rFonts w:ascii="CMR10" w:hAnsi="CMR10" w:cs="CMR10"/>
-          <w:sz w:val="22"/>
-          <w:szCs w:val="22"/>
-          <w:lang w:bidi="ta-IN"/>
-        </w:rPr>
-      </w:pPr>
-    </w:p>
-    <w:p>
-      <w:pPr>
-        <w:autoSpaceDE w:val="0"/>
-        <w:autoSpaceDN w:val="0"/>
-        <w:adjustRightInd w:val="0"/>
-        <w:rPr>
-          <w:rFonts w:ascii="CMR10" w:hAnsi="CMR10" w:cs="CMR10"/>
-          <w:sz w:val="22"/>
-          <w:szCs w:val="22"/>
-          <w:lang w:bidi="ta-IN"/>
-        </w:rPr>
-      </w:pPr>
-      <w:r>
-        <w:rPr>
-          <w:rFonts w:ascii="CMR10" w:hAnsi="CMR10" w:cs="CMR10"/>
-          <w:sz w:val="22"/>
-          <w:szCs w:val="22"/>
-          <w:lang w:bidi="ta-IN"/>
-        </w:rPr>
-        <w:t>.............................................................................................................................................................</w:t>
-      </w:r>
-    </w:p>
-    <w:p>
-      <w:pPr>
-        <w:autoSpaceDE w:val="0"/>
-        <w:autoSpaceDN w:val="0"/>
-        <w:adjustRightInd w:val="0"/>
-        <w:rPr>
-          <w:rFonts w:ascii="CMR10" w:hAnsi="CMR10" w:cs="CMR10"/>
-          <w:sz w:val="22"/>
-          <w:szCs w:val="22"/>
-          <w:lang w:bidi="ta-IN"/>
-        </w:rPr>
-      </w:pPr>
-    </w:p>
-    <w:p>
-      <w:pPr>
-        <w:autoSpaceDE w:val="0"/>
-        <w:autoSpaceDN w:val="0"/>
-        <w:adjustRightInd w:val="0"/>
-        <w:rPr>
-          <w:rFonts w:ascii="CMR10" w:hAnsi="CMR10" w:cs="CMR10"/>
-          <w:sz w:val="22"/>
-          <w:szCs w:val="22"/>
-          <w:lang w:bidi="ta-IN"/>
-        </w:rPr>
-      </w:pPr>
-      <w:r>
-        <w:rPr>
-          <w:rFonts w:ascii="CMR10" w:hAnsi="CMR10" w:cs="CMR10"/>
-          <w:sz w:val="22"/>
-          <w:szCs w:val="22"/>
-          <w:lang w:bidi="ta-IN"/>
-        </w:rPr>
-        <w:t>.............................................................................................................................................................</w:t>
-      </w:r>
-    </w:p>
-    <w:p>
-      <w:pPr>
-        <w:autoSpaceDE w:val="0"/>
-        <w:autoSpaceDN w:val="0"/>
-        <w:adjustRightInd w:val="0"/>
-        <w:rPr>
-          <w:rFonts w:ascii="CMR10" w:hAnsi="CMR10" w:cs="CMR10"/>
-          <w:sz w:val="22"/>
-          <w:szCs w:val="22"/>
-          <w:lang w:bidi="ta-IN"/>
-        </w:rPr>
-      </w:pPr>
-    </w:p>
-    <w:p>
-      <w:pPr>
-        <w:autoSpaceDE w:val="0"/>
-        <w:autoSpaceDN w:val="0"/>
-        <w:adjustRightInd w:val="0"/>
-        <w:rPr>
-          <w:rFonts w:ascii="CMR10" w:hAnsi="CMR10" w:cs="CMR10"/>
-          <w:sz w:val="22"/>
-          <w:szCs w:val="22"/>
-          <w:lang w:bidi="ta-IN"/>
-        </w:rPr>
-      </w:pPr>
-      <w:r>
-        <w:rPr>
-          <w:rFonts w:ascii="CMR10" w:hAnsi="CMR10" w:cs="CMR10"/>
-          <w:sz w:val="22"/>
-          <w:szCs w:val="22"/>
-          <w:lang w:bidi="ta-IN"/>
-        </w:rPr>
-        <w:t>.............................................................................................................................................................</w:t>
-      </w:r>
-    </w:p>
-    <w:p>
-      <w:pPr>
-        <w:autoSpaceDE w:val="0"/>
-        <w:autoSpaceDN w:val="0"/>
-        <w:adjustRightInd w:val="0"/>
-        <w:rPr>
-          <w:rFonts w:ascii="CMR10" w:hAnsi="CMR10" w:cs="CMR10"/>
-          <w:sz w:val="22"/>
-          <w:szCs w:val="22"/>
-          <w:lang w:bidi="ta-IN"/>
-        </w:rPr>
-      </w:pPr>
-    </w:p>
-    <w:p>
-      <w:pPr>
-        <w:autoSpaceDE w:val="0"/>
-        <w:autoSpaceDN w:val="0"/>
-        <w:adjustRightInd w:val="0"/>
-        <w:rPr>
-          <w:rFonts w:ascii="CMR10" w:hAnsi="CMR10" w:cs="CMR10"/>
-          <w:sz w:val="22"/>
-          <w:szCs w:val="22"/>
-          <w:lang w:bidi="ta-IN"/>
-        </w:rPr>
-      </w:pPr>
-      <w:r>
-        <w:rPr>
-          <w:rFonts w:ascii="CMR10" w:hAnsi="CMR10" w:cs="CMR10"/>
-          <w:sz w:val="22"/>
-          <w:szCs w:val="22"/>
-          <w:lang w:bidi="ta-IN"/>
-        </w:rPr>
-        <w:t>.............................................................................................................................................................</w:t>
-      </w:r>
-    </w:p>
-    <w:p>
-      <w:pPr>
-        <w:autoSpaceDE w:val="0"/>
-        <w:autoSpaceDN w:val="0"/>
-        <w:adjustRightInd w:val="0"/>
-        <w:rPr>
-          <w:rFonts w:ascii="CMR10" w:hAnsi="CMR10" w:cs="CMR10"/>
-          <w:sz w:val="22"/>
-          <w:szCs w:val="22"/>
-          <w:lang w:bidi="ta-IN"/>
-        </w:rPr>
-      </w:pPr>
-    </w:p>
-    <w:p>
-      <w:pPr>
-        <w:autoSpaceDE w:val="0"/>
-        <w:autoSpaceDN w:val="0"/>
-        <w:adjustRightInd w:val="0"/>
-        <w:rPr>
-          <w:rFonts w:ascii="CMR10" w:hAnsi="CMR10" w:cs="CMR10"/>
-          <w:sz w:val="22"/>
-          <w:szCs w:val="22"/>
-          <w:lang w:bidi="ta-IN"/>
-        </w:rPr>
-      </w:pPr>
-      <w:r>
-        <w:rPr>
-          <w:rFonts w:ascii="CMR10" w:hAnsi="CMR10" w:cs="CMR10"/>
-          <w:sz w:val="22"/>
-          <w:szCs w:val="22"/>
-          <w:lang w:bidi="ta-IN"/>
-        </w:rPr>
-        <w:t>.............................................................................................................................................................</w:t>
-      </w:r>
-    </w:p>
-    <w:p>
-      <w:pPr>
-        <w:autoSpaceDE w:val="0"/>
-        <w:autoSpaceDN w:val="0"/>
-        <w:adjustRightInd w:val="0"/>
-        <w:rPr>
-          <w:rFonts w:ascii="CMR10" w:hAnsi="CMR10" w:cs="CMR10"/>
-          <w:sz w:val="22"/>
-          <w:szCs w:val="22"/>
-          <w:lang w:bidi="ta-IN"/>
-        </w:rPr>
-      </w:pPr>
-    </w:p>
-    <w:p>
-      <w:pPr>
-        <w:autoSpaceDE w:val="0"/>
-        <w:autoSpaceDN w:val="0"/>
-        <w:adjustRightInd w:val="0"/>
-        <w:rPr>
-          <w:rFonts w:ascii="CMR10" w:hAnsi="CMR10" w:cs="CMR10"/>
-          <w:sz w:val="22"/>
-          <w:szCs w:val="22"/>
-          <w:lang w:bidi="ta-IN"/>
-        </w:rPr>
-      </w:pPr>
-      <w:r>
-        <w:rPr>
-          <w:rFonts w:ascii="CMR10" w:hAnsi="CMR10" w:cs="CMR10"/>
-          <w:sz w:val="22"/>
-          <w:szCs w:val="22"/>
-          <w:lang w:bidi="ta-IN"/>
-        </w:rPr>
-        <w:t>.............................................................................................................................................................</w:t>
-      </w:r>
-    </w:p>
-    <w:p>
-      <w:pPr>
-        <w:autoSpaceDE w:val="0"/>
-        <w:autoSpaceDN w:val="0"/>
-        <w:adjustRightInd w:val="0"/>
-        <w:rPr>
-          <w:rFonts w:ascii="CMR10" w:hAnsi="CMR10" w:cs="CMR10"/>
-          <w:sz w:val="22"/>
-          <w:szCs w:val="22"/>
-          <w:lang w:bidi="ta-IN"/>
-        </w:rPr>
-      </w:pPr>
-    </w:p>
-    <w:p>
-      <w:pPr>
-        <w:autoSpaceDE w:val="0"/>
-        <w:autoSpaceDN w:val="0"/>
-        <w:adjustRightInd w:val="0"/>
-        <w:rPr>
-          <w:rFonts w:ascii="CMR10" w:hAnsi="CMR10" w:cs="CMR10"/>
-          <w:sz w:val="22"/>
-          <w:szCs w:val="22"/>
-          <w:lang w:bidi="ta-IN"/>
-        </w:rPr>
-      </w:pPr>
-      <w:r>
-        <w:rPr>
-          <w:rFonts w:ascii="CMR10" w:hAnsi="CMR10" w:cs="CMR10"/>
-          <w:sz w:val="22"/>
-          <w:szCs w:val="22"/>
-          <w:lang w:bidi="ta-IN"/>
-        </w:rPr>
-        <w:t>.............................................................................................................................................................</w:t>
-      </w:r>
-    </w:p>
-    <w:p>
-      <w:pPr>
-        <w:autoSpaceDE w:val="0"/>
-        <w:autoSpaceDN w:val="0"/>
-        <w:adjustRightInd w:val="0"/>
-        <w:rPr>
-          <w:rFonts w:ascii="CMR10" w:hAnsi="CMR10" w:cs="CMR10"/>
-          <w:sz w:val="22"/>
-          <w:szCs w:val="22"/>
-          <w:lang w:bidi="ta-IN"/>
-        </w:rPr>
-      </w:pPr>
-    </w:p>
-    <w:p>
-      <w:pPr>
-        <w:autoSpaceDE w:val="0"/>
-        <w:autoSpaceDN w:val="0"/>
-        <w:adjustRightInd w:val="0"/>
-        <w:rPr>
-          <w:rFonts w:ascii="CMR10" w:hAnsi="CMR10" w:cs="CMR10"/>
-          <w:sz w:val="22"/>
-          <w:szCs w:val="22"/>
-          <w:lang w:bidi="ta-IN"/>
-        </w:rPr>
-      </w:pPr>
-      <w:r>
-        <w:rPr>
-          <w:rFonts w:ascii="CMR10" w:hAnsi="CMR10" w:cs="CMR10"/>
-          <w:sz w:val="22"/>
-          <w:szCs w:val="22"/>
-          <w:lang w:bidi="ta-IN"/>
-        </w:rPr>
-        <w:t>.............................................................................................................................................................</w:t>
-      </w:r>
-    </w:p>
-    <w:p>
-      <w:pPr>
-        <w:autoSpaceDE w:val="0"/>
-        <w:autoSpaceDN w:val="0"/>
-        <w:adjustRightInd w:val="0"/>
-        <w:rPr>
-          <w:rFonts w:ascii="CMR10" w:hAnsi="CMR10" w:cs="CMR10"/>
-          <w:sz w:val="22"/>
-          <w:szCs w:val="22"/>
-          <w:lang w:bidi="ta-IN"/>
-        </w:rPr>
-      </w:pPr>
-    </w:p>
-    <w:p>
-      <w:pPr>
-        <w:autoSpaceDE w:val="0"/>
-        <w:autoSpaceDN w:val="0"/>
-        <w:adjustRightInd w:val="0"/>
-        <w:rPr>
-          <w:rFonts w:ascii="CMR10" w:hAnsi="CMR10" w:cs="CMR10"/>
-          <w:sz w:val="22"/>
-          <w:szCs w:val="22"/>
-          <w:lang w:bidi="ta-IN"/>
-        </w:rPr>
-      </w:pPr>
-    </w:p>
-    <w:p>
-      <w:pPr>
-        <w:autoSpaceDE w:val="0"/>
-        <w:autoSpaceDN w:val="0"/>
-        <w:adjustRightInd w:val="0"/>
-        <w:rPr>
-          <w:rFonts w:ascii="CMR10" w:hAnsi="CMR10" w:cs="CMR10"/>
-          <w:sz w:val="22"/>
-          <w:szCs w:val="22"/>
-          <w:lang w:bidi="ta-IN"/>
-        </w:rPr>
-      </w:pPr>
-      <w:r>
-        <w:rPr>
-          <w:rFonts w:ascii="CMR10" w:hAnsi="CMR10" w:cs="CMR10"/>
-          <w:sz w:val="22"/>
-          <w:szCs w:val="22"/>
-          <w:lang w:bidi="ta-IN"/>
-        </w:rPr>
-        <w:t>Objectives and scope of proposed project:</w:t>
-      </w:r>
-    </w:p>
-    <w:p>
-      <w:pPr>
-        <w:autoSpaceDE w:val="0"/>
-        <w:autoSpaceDN w:val="0"/>
-        <w:adjustRightInd w:val="0"/>
-        <w:rPr>
-          <w:rFonts w:ascii="CMR10" w:hAnsi="CMR10" w:cs="CMR10"/>
-          <w:sz w:val="22"/>
-          <w:szCs w:val="22"/>
-          <w:lang w:bidi="ta-IN"/>
-        </w:rPr>
-      </w:pPr>
-    </w:p>
-    <w:p>
-      <w:pPr>
-        <w:autoSpaceDE w:val="0"/>
-        <w:autoSpaceDN w:val="0"/>
-        <w:adjustRightInd w:val="0"/>
-        <w:rPr>
-          <w:rFonts w:ascii="CMR10" w:hAnsi="CMR10" w:cs="CMR10"/>
-          <w:sz w:val="22"/>
-          <w:szCs w:val="22"/>
-          <w:lang w:bidi="ta-IN"/>
-        </w:rPr>
-      </w:pPr>
-      <w:r>
-        <w:rPr>
-          <w:rFonts w:ascii="CMR10" w:hAnsi="CMR10" w:cs="CMR10"/>
-          <w:sz w:val="22"/>
-          <w:szCs w:val="22"/>
-          <w:lang w:bidi="ta-IN"/>
-        </w:rPr>
-        <w:t>.............................................................................................................................................................</w:t>
-      </w:r>
-    </w:p>
-    <w:p>
-      <w:pPr>
-        <w:autoSpaceDE w:val="0"/>
-        <w:autoSpaceDN w:val="0"/>
-        <w:adjustRightInd w:val="0"/>
-        <w:rPr>
-          <w:rFonts w:ascii="CMR10" w:hAnsi="CMR10" w:cs="CMR10"/>
-          <w:sz w:val="22"/>
-          <w:szCs w:val="22"/>
-          <w:lang w:bidi="ta-IN"/>
-        </w:rPr>
-      </w:pPr>
-    </w:p>
-    <w:p>
-      <w:pPr>
-        <w:autoSpaceDE w:val="0"/>
-        <w:autoSpaceDN w:val="0"/>
-        <w:adjustRightInd w:val="0"/>
-        <w:rPr>
-          <w:rFonts w:ascii="CMR10" w:hAnsi="CMR10" w:cs="CMR10"/>
-          <w:sz w:val="22"/>
-          <w:szCs w:val="22"/>
-          <w:lang w:bidi="ta-IN"/>
-        </w:rPr>
-      </w:pPr>
-      <w:r>
-        <w:rPr>
-          <w:rFonts w:ascii="CMR10" w:hAnsi="CMR10" w:cs="CMR10"/>
-          <w:sz w:val="22"/>
-          <w:szCs w:val="22"/>
-          <w:lang w:bidi="ta-IN"/>
-        </w:rPr>
-        <w:t>.............................................................................................................................................................</w:t>
-      </w:r>
-    </w:p>
-    <w:p>
-      <w:pPr>
-        <w:autoSpaceDE w:val="0"/>
-        <w:autoSpaceDN w:val="0"/>
-        <w:adjustRightInd w:val="0"/>
-        <w:rPr>
-          <w:rFonts w:ascii="CMR10" w:hAnsi="CMR10" w:cs="CMR10"/>
-          <w:sz w:val="22"/>
-          <w:szCs w:val="22"/>
-          <w:lang w:bidi="ta-IN"/>
-        </w:rPr>
-      </w:pPr>
-    </w:p>
-    <w:p>
-      <w:pPr>
-        <w:autoSpaceDE w:val="0"/>
-        <w:autoSpaceDN w:val="0"/>
-        <w:adjustRightInd w:val="0"/>
-        <w:rPr>
-          <w:rFonts w:ascii="CMR10" w:hAnsi="CMR10" w:cs="CMR10"/>
-          <w:sz w:val="22"/>
-          <w:szCs w:val="22"/>
-          <w:lang w:bidi="ta-IN"/>
-        </w:rPr>
-      </w:pPr>
-      <w:r>
-        <w:rPr>
-          <w:rFonts w:ascii="CMR10" w:hAnsi="CMR10" w:cs="CMR10"/>
-          <w:sz w:val="22"/>
-          <w:szCs w:val="22"/>
-          <w:lang w:bidi="ta-IN"/>
-        </w:rPr>
-        <w:t>.............................................................................................................................................................</w:t>
-      </w:r>
-    </w:p>
-    <w:p>
-      <w:pPr>
-        <w:autoSpaceDE w:val="0"/>
-        <w:autoSpaceDN w:val="0"/>
-        <w:adjustRightInd w:val="0"/>
-        <w:rPr>
-          <w:rFonts w:ascii="CMR10" w:hAnsi="CMR10" w:cs="CMR10"/>
-          <w:sz w:val="22"/>
-          <w:szCs w:val="22"/>
-          <w:lang w:bidi="ta-IN"/>
-        </w:rPr>
-      </w:pPr>
-    </w:p>
-    <w:p>
-      <w:pPr>
-        <w:autoSpaceDE w:val="0"/>
-        <w:autoSpaceDN w:val="0"/>
-        <w:adjustRightInd w:val="0"/>
-        <w:rPr>
-          <w:rFonts w:ascii="CMR10" w:hAnsi="CMR10" w:cs="CMR10"/>
-          <w:sz w:val="22"/>
-          <w:szCs w:val="22"/>
-          <w:lang w:bidi="ta-IN"/>
-        </w:rPr>
-      </w:pPr>
-      <w:r>
-        <w:rPr>
-          <w:rFonts w:ascii="CMR10" w:hAnsi="CMR10" w:cs="CMR10"/>
-          <w:sz w:val="22"/>
-          <w:szCs w:val="22"/>
-          <w:lang w:bidi="ta-IN"/>
-        </w:rPr>
-        <w:t>.............................................................................................................................................................</w:t>
-      </w:r>
-    </w:p>
-    <w:p>
-      <w:pPr>
-        <w:autoSpaceDE w:val="0"/>
-        <w:autoSpaceDN w:val="0"/>
-        <w:adjustRightInd w:val="0"/>
-        <w:rPr>
-          <w:rFonts w:ascii="CMR10" w:hAnsi="CMR10" w:cs="CMR10"/>
-          <w:sz w:val="22"/>
-          <w:szCs w:val="22"/>
-          <w:lang w:bidi="ta-IN"/>
-        </w:rPr>
-      </w:pPr>
-    </w:p>
-    <w:p>
-      <w:pPr>
-        <w:autoSpaceDE w:val="0"/>
-        <w:autoSpaceDN w:val="0"/>
-        <w:adjustRightInd w:val="0"/>
-        <w:rPr>
-          <w:rFonts w:ascii="CMR10" w:hAnsi="CMR10" w:cs="CMR10"/>
-          <w:sz w:val="22"/>
-          <w:szCs w:val="22"/>
-          <w:lang w:bidi="ta-IN"/>
-        </w:rPr>
-      </w:pPr>
-      <w:r>
-        <w:rPr>
-          <w:rFonts w:ascii="CMR10" w:hAnsi="CMR10" w:cs="CMR10"/>
-          <w:sz w:val="22"/>
-          <w:szCs w:val="22"/>
-          <w:lang w:bidi="ta-IN"/>
-        </w:rPr>
-        <w:t>.............................................................................................................................................................</w:t>
-      </w:r>
-    </w:p>
-    <w:p>
-      <w:pPr>
-        <w:autoSpaceDE w:val="0"/>
-        <w:autoSpaceDN w:val="0"/>
-        <w:adjustRightInd w:val="0"/>
-        <w:rPr>
-          <w:rFonts w:ascii="CMR10" w:hAnsi="CMR10" w:cs="CMR10"/>
-          <w:sz w:val="22"/>
-          <w:szCs w:val="22"/>
-          <w:lang w:bidi="ta-IN"/>
-        </w:rPr>
-      </w:pPr>
-    </w:p>
-    <w:p>
-      <w:pPr>
-        <w:autoSpaceDE w:val="0"/>
-        <w:autoSpaceDN w:val="0"/>
-        <w:adjustRightInd w:val="0"/>
-        <w:rPr>
-          <w:rFonts w:ascii="CMR10" w:hAnsi="CMR10" w:cs="CMR10"/>
-          <w:sz w:val="22"/>
-          <w:szCs w:val="22"/>
-          <w:lang w:bidi="ta-IN"/>
-        </w:rPr>
-      </w:pPr>
-      <w:r>
-        <w:rPr>
-          <w:rFonts w:ascii="CMR10" w:hAnsi="CMR10" w:cs="CMR10"/>
-          <w:sz w:val="22"/>
-          <w:szCs w:val="22"/>
-          <w:lang w:bidi="ta-IN"/>
-        </w:rPr>
-        <w:t>.............................................................................................................................................................</w:t>
-      </w:r>
-    </w:p>
-    <w:p>
-      <w:pPr>
-        <w:autoSpaceDE w:val="0"/>
-        <w:autoSpaceDN w:val="0"/>
-        <w:adjustRightInd w:val="0"/>
-        <w:rPr>
-          <w:rFonts w:ascii="CMR10" w:hAnsi="CMR10" w:cs="CMR10"/>
-          <w:sz w:val="22"/>
-          <w:szCs w:val="22"/>
-          <w:lang w:bidi="ta-IN"/>
-        </w:rPr>
-      </w:pPr>
-    </w:p>
-    <w:p>
-      <w:pPr>
-        <w:autoSpaceDE w:val="0"/>
-        <w:autoSpaceDN w:val="0"/>
-        <w:adjustRightInd w:val="0"/>
-        <w:rPr>
-          <w:rFonts w:ascii="CMR10" w:hAnsi="CMR10" w:cs="CMR10"/>
-          <w:sz w:val="22"/>
-          <w:szCs w:val="22"/>
-          <w:lang w:bidi="ta-IN"/>
-        </w:rPr>
-      </w:pPr>
-      <w:r>
-        <w:rPr>
-          <w:rFonts w:ascii="CMR10" w:hAnsi="CMR10" w:cs="CMR10"/>
-          <w:sz w:val="22"/>
-          <w:szCs w:val="22"/>
-          <w:lang w:bidi="ta-IN"/>
-        </w:rPr>
-        <w:t>.............................................................................................................................................................</w:t>
-      </w:r>
-    </w:p>
-    <w:p>
-      <w:pPr>
-        <w:autoSpaceDE w:val="0"/>
-        <w:autoSpaceDN w:val="0"/>
-        <w:adjustRightInd w:val="0"/>
-        <w:rPr>
-          <w:rFonts w:ascii="CMR10" w:hAnsi="CMR10" w:cs="CMR10"/>
-          <w:sz w:val="22"/>
-          <w:szCs w:val="22"/>
-          <w:lang w:bidi="ta-IN"/>
-        </w:rPr>
-      </w:pPr>
-    </w:p>
-    <w:p>
-      <w:pPr>
-        <w:autoSpaceDE w:val="0"/>
-        <w:autoSpaceDN w:val="0"/>
-        <w:adjustRightInd w:val="0"/>
-        <w:rPr>
-          <w:rFonts w:ascii="CMR10" w:hAnsi="CMR10" w:cs="CMR10"/>
-          <w:sz w:val="22"/>
-          <w:szCs w:val="22"/>
-          <w:lang w:bidi="ta-IN"/>
-        </w:rPr>
-      </w:pPr>
-      <w:r>
-        <w:rPr>
-          <w:rFonts w:ascii="CMR10" w:hAnsi="CMR10" w:cs="CMR10"/>
-          <w:sz w:val="22"/>
-          <w:szCs w:val="22"/>
-          <w:lang w:bidi="ta-IN"/>
-        </w:rPr>
-        <w:t>.............................................................................................................................................................</w:t>
-      </w:r>
-    </w:p>
-    <w:p>
-      <w:pPr>
-        <w:autoSpaceDE w:val="0"/>
-        <w:autoSpaceDN w:val="0"/>
-        <w:adjustRightInd w:val="0"/>
-        <w:rPr>
-          <w:rFonts w:ascii="CMR10" w:hAnsi="CMR10" w:cs="CMR10"/>
-          <w:sz w:val="22"/>
-          <w:szCs w:val="22"/>
-          <w:lang w:bidi="ta-IN"/>
-        </w:rPr>
-      </w:pPr>
-    </w:p>
-    <w:p>
-      <w:pPr>
-        <w:autoSpaceDE w:val="0"/>
-        <w:autoSpaceDN w:val="0"/>
-        <w:adjustRightInd w:val="0"/>
-        <w:rPr>
-          <w:rFonts w:ascii="CMR10" w:hAnsi="CMR10" w:cs="CMR10"/>
-          <w:sz w:val="22"/>
-          <w:szCs w:val="22"/>
-          <w:lang w:bidi="ta-IN"/>
-        </w:rPr>
-      </w:pPr>
-      <w:r>
-        <w:rPr>
-          <w:rFonts w:ascii="CMR10" w:hAnsi="CMR10" w:cs="CMR10"/>
-          <w:sz w:val="22"/>
-          <w:szCs w:val="22"/>
-          <w:lang w:bidi="ta-IN"/>
-        </w:rPr>
-        <w:t>.............................................................................................................................................................</w:t>
-      </w:r>
-    </w:p>
-    <w:p>
-      <w:pPr>
-        <w:autoSpaceDE w:val="0"/>
-        <w:autoSpaceDN w:val="0"/>
-        <w:adjustRightInd w:val="0"/>
-        <w:rPr>
-          <w:rFonts w:ascii="CMR10" w:hAnsi="CMR10" w:cs="CMR10"/>
-          <w:sz w:val="22"/>
-          <w:szCs w:val="22"/>
-          <w:lang w:bidi="ta-IN"/>
-        </w:rPr>
-      </w:pPr>
-    </w:p>
-    <w:p>
-      <w:pPr>
-        <w:autoSpaceDE w:val="0"/>
-        <w:autoSpaceDN w:val="0"/>
-        <w:adjustRightInd w:val="0"/>
-        <w:rPr>
-          <w:rFonts w:ascii="CMR10" w:hAnsi="CMR10" w:cs="CMR10"/>
-          <w:sz w:val="22"/>
-          <w:szCs w:val="22"/>
-          <w:lang w:bidi="ta-IN"/>
-        </w:rPr>
-      </w:pPr>
-      <w:r>
-        <w:rPr>
-          <w:rFonts w:ascii="CMR10" w:hAnsi="CMR10" w:cs="CMR10"/>
-          <w:sz w:val="22"/>
-          <w:szCs w:val="22"/>
-          <w:lang w:bidi="ta-IN"/>
-        </w:rPr>
-        <w:t>.............................................................................................................................................................</w:t>
-      </w:r>
-    </w:p>
-    <w:p>
-      <w:pPr>
-        <w:autoSpaceDE w:val="0"/>
-        <w:autoSpaceDN w:val="0"/>
-        <w:adjustRightInd w:val="0"/>
-        <w:rPr>
-          <w:rFonts w:ascii="CMR10" w:hAnsi="CMR10" w:cs="CMR10"/>
-          <w:sz w:val="22"/>
-          <w:szCs w:val="22"/>
-          <w:lang w:bidi="ta-IN"/>
-        </w:rPr>
-      </w:pPr>
-    </w:p>
-    <w:p>
-      <w:pPr>
-        <w:autoSpaceDE w:val="0"/>
-        <w:autoSpaceDN w:val="0"/>
-        <w:adjustRightInd w:val="0"/>
-        <w:rPr>
-          <w:rFonts w:ascii="CMR10" w:hAnsi="CMR10" w:cs="CMR10"/>
-          <w:sz w:val="22"/>
-          <w:szCs w:val="22"/>
-          <w:lang w:bidi="ta-IN"/>
-        </w:rPr>
-      </w:pPr>
-    </w:p>
-    <w:p>
-      <w:pPr>
-        <w:autoSpaceDE w:val="0"/>
-        <w:autoSpaceDN w:val="0"/>
-        <w:adjustRightInd w:val="0"/>
-        <w:rPr>
-          <w:rFonts w:ascii="CMR10" w:hAnsi="CMR10" w:cs="CMR10"/>
-          <w:sz w:val="22"/>
-          <w:szCs w:val="22"/>
-          <w:lang w:bidi="ta-IN"/>
-        </w:rPr>
-      </w:pPr>
-    </w:p>
-    <w:p>
-      <w:pPr>
-        <w:autoSpaceDE w:val="0"/>
-        <w:autoSpaceDN w:val="0"/>
-        <w:adjustRightInd w:val="0"/>
-        <w:rPr>
-          <w:rFonts w:ascii="CMR10" w:hAnsi="CMR10" w:cs="CMR10"/>
-          <w:sz w:val="22"/>
-          <w:szCs w:val="22"/>
-          <w:lang w:bidi="ta-IN"/>
-        </w:rPr>
-      </w:pPr>
-      <w:r>
-        <w:rPr>
-          <w:rFonts w:ascii="CMR10" w:hAnsi="CMR10" w:cs="CMR10"/>
-          <w:sz w:val="22"/>
-          <w:szCs w:val="22"/>
-          <w:lang w:bidi="ta-IN"/>
-        </w:rPr>
-        <w:lastRenderedPageBreak/>
+    </w:p>
+    <w:p>
+      <w:pPr>
+        <w:autoSpaceDE w:val="0"/>
+        <w:autoSpaceDN w:val="0"/>
+        <w:adjustRightInd w:val="0"/>
+        <w:rPr>
+          <w:rFonts w:ascii="CMR10" w:hAnsi="CMR10" w:cs="CMR10"/>
+          <w:sz w:val="22"/>
+          <w:szCs w:val="22"/>
+          <w:lang w:bidi="ta-IN"/>
+        </w:rPr>
+      </w:pPr>
+    </w:p>
+    <w:p>
+      <w:pPr>
+        <w:autoSpaceDE w:val="0"/>
+        <w:autoSpaceDN w:val="0"/>
+        <w:adjustRightInd w:val="0"/>
+        <w:rPr>
+          <w:rFonts w:ascii="CMR10" w:hAnsi="CMR10" w:cs="CMR10"/>
+          <w:sz w:val="22"/>
+          <w:szCs w:val="22"/>
+          <w:lang w:bidi="ta-IN"/>
+        </w:rPr>
+      </w:pPr>
+      <w:r>
+        <w:rPr>
+          <w:rFonts w:ascii="CMR10" w:hAnsi="CMR10" w:cs="CMR10"/>
+          <w:sz w:val="22"/>
+          <w:szCs w:val="22"/>
+          <w:lang w:bidi="ta-IN"/>
+        </w:rPr>
         <w:t>Critical functionalities for project:</w:t>
       </w:r>
     </w:p>
@@ -5888,111 +5819,6 @@
           <w:szCs w:val="22"/>
           <w:lang w:bidi="ta-IN"/>
         </w:rPr>
-        <w:t>.............................................................................................................................................................</w:t>
-      </w:r>
-    </w:p>
-    <w:p>
-      <w:pPr>
-        <w:autoSpaceDE w:val="0"/>
-        <w:autoSpaceDN w:val="0"/>
-        <w:adjustRightInd w:val="0"/>
-        <w:rPr>
-          <w:rFonts w:ascii="CMR10" w:hAnsi="CMR10" w:cs="CMR10"/>
-          <w:sz w:val="22"/>
-          <w:szCs w:val="22"/>
-          <w:lang w:bidi="ta-IN"/>
-        </w:rPr>
-      </w:pPr>
-    </w:p>
-    <w:p>
-      <w:pPr>
-        <w:autoSpaceDE w:val="0"/>
-        <w:autoSpaceDN w:val="0"/>
-        <w:adjustRightInd w:val="0"/>
-        <w:rPr>
-          <w:rFonts w:ascii="CMR10" w:hAnsi="CMR10" w:cs="CMR10"/>
-          <w:sz w:val="22"/>
-          <w:szCs w:val="22"/>
-          <w:lang w:bidi="ta-IN"/>
-        </w:rPr>
-      </w:pPr>
-      <w:r>
-        <w:rPr>
-          <w:rFonts w:ascii="CMR10" w:hAnsi="CMR10" w:cs="CMR10"/>
-          <w:sz w:val="22"/>
-          <w:szCs w:val="22"/>
-          <w:lang w:bidi="ta-IN"/>
-        </w:rPr>
-        <w:t>.............................................................................................................................................................</w:t>
-      </w:r>
-    </w:p>
-    <w:p>
-      <w:pPr>
-        <w:autoSpaceDE w:val="0"/>
-        <w:autoSpaceDN w:val="0"/>
-        <w:adjustRightInd w:val="0"/>
-        <w:rPr>
-          <w:rFonts w:ascii="CMR10" w:hAnsi="CMR10" w:cs="CMR10"/>
-          <w:sz w:val="22"/>
-          <w:szCs w:val="22"/>
-          <w:lang w:bidi="ta-IN"/>
-        </w:rPr>
-      </w:pPr>
-    </w:p>
-    <w:p>
-      <w:pPr>
-        <w:autoSpaceDE w:val="0"/>
-        <w:autoSpaceDN w:val="0"/>
-        <w:adjustRightInd w:val="0"/>
-        <w:rPr>
-          <w:rFonts w:ascii="CMR10" w:hAnsi="CMR10" w:cs="CMR10"/>
-          <w:sz w:val="22"/>
-          <w:szCs w:val="22"/>
-          <w:lang w:bidi="ta-IN"/>
-        </w:rPr>
-      </w:pPr>
-      <w:r>
-        <w:rPr>
-          <w:rFonts w:ascii="CMR10" w:hAnsi="CMR10" w:cs="CMR10"/>
-          <w:sz w:val="22"/>
-          <w:szCs w:val="22"/>
-          <w:lang w:bidi="ta-IN"/>
-        </w:rPr>
-        <w:t>.............................................................................................................................................................</w:t>
-      </w:r>
-    </w:p>
-    <w:p>
-      <w:pPr>
-        <w:autoSpaceDE w:val="0"/>
-        <w:autoSpaceDN w:val="0"/>
-        <w:adjustRightInd w:val="0"/>
-        <w:rPr>
-          <w:rFonts w:ascii="CMR10" w:hAnsi="CMR10" w:cs="CMR10"/>
-          <w:sz w:val="22"/>
-          <w:szCs w:val="22"/>
-          <w:lang w:bidi="ta-IN"/>
-        </w:rPr>
-      </w:pPr>
-    </w:p>
-    <w:p>
-      <w:pPr>
-        <w:autoSpaceDE w:val="0"/>
-        <w:autoSpaceDN w:val="0"/>
-        <w:adjustRightInd w:val="0"/>
-        <w:rPr>
-          <w:rFonts w:ascii="CMR10" w:hAnsi="CMR10" w:cs="CMR10"/>
-          <w:sz w:val="22"/>
-          <w:szCs w:val="22"/>
-          <w:lang w:bidi="ta-IN"/>
-        </w:rPr>
-      </w:pPr>
-      <w:r>
-        <w:rPr>
-          <w:rFonts w:ascii="CMR10" w:hAnsi="CMR10" w:cs="CMR10"/>
-          <w:sz w:val="22"/>
-          <w:szCs w:val="22"/>
-          <w:lang w:bidi="ta-IN"/>
-        </w:rPr>
         <w:lastRenderedPageBreak/>
         <w:t>.............................................................................................................................................................</w:t>
       </w:r>
@@ -6239,7 +6065,132 @@
           <w:szCs w:val="22"/>
           <w:lang w:bidi="ta-IN"/>
         </w:rPr>
-        <w:t>Resource requirements for project (e.g., hardware, software,...):</w:t>
+        <w:t>.............................................................................................................................................................</w:t>
+      </w:r>
+    </w:p>
+    <w:p>
+      <w:pPr>
+        <w:autoSpaceDE w:val="0"/>
+        <w:autoSpaceDN w:val="0"/>
+        <w:adjustRightInd w:val="0"/>
+        <w:rPr>
+          <w:rFonts w:ascii="CMR10" w:hAnsi="CMR10" w:cs="CMR10"/>
+          <w:sz w:val="22"/>
+          <w:szCs w:val="22"/>
+          <w:lang w:bidi="ta-IN"/>
+        </w:rPr>
+      </w:pPr>
+    </w:p>
+    <w:p>
+      <w:pPr>
+        <w:autoSpaceDE w:val="0"/>
+        <w:autoSpaceDN w:val="0"/>
+        <w:adjustRightInd w:val="0"/>
+        <w:rPr>
+          <w:rFonts w:ascii="CMR10" w:hAnsi="CMR10" w:cs="CMR10"/>
+          <w:sz w:val="22"/>
+          <w:szCs w:val="22"/>
+          <w:lang w:bidi="ta-IN"/>
+        </w:rPr>
+      </w:pPr>
+      <w:r>
+        <w:rPr>
+          <w:rFonts w:ascii="CMR10" w:hAnsi="CMR10" w:cs="CMR10"/>
+          <w:sz w:val="22"/>
+          <w:szCs w:val="22"/>
+          <w:lang w:bidi="ta-IN"/>
+        </w:rPr>
+        <w:t>.............................................................................................................................................................</w:t>
+      </w:r>
+    </w:p>
+    <w:p>
+      <w:pPr>
+        <w:autoSpaceDE w:val="0"/>
+        <w:autoSpaceDN w:val="0"/>
+        <w:adjustRightInd w:val="0"/>
+        <w:rPr>
+          <w:rFonts w:ascii="CMR10" w:hAnsi="CMR10" w:cs="CMR10"/>
+          <w:sz w:val="22"/>
+          <w:szCs w:val="22"/>
+          <w:lang w:bidi="ta-IN"/>
+        </w:rPr>
+      </w:pPr>
+    </w:p>
+    <w:p>
+      <w:pPr>
+        <w:autoSpaceDE w:val="0"/>
+        <w:autoSpaceDN w:val="0"/>
+        <w:adjustRightInd w:val="0"/>
+        <w:rPr>
+          <w:rFonts w:ascii="CMR10" w:hAnsi="CMR10" w:cs="CMR10"/>
+          <w:sz w:val="22"/>
+          <w:szCs w:val="22"/>
+          <w:lang w:bidi="ta-IN"/>
+        </w:rPr>
+      </w:pPr>
+      <w:r>
+        <w:rPr>
+          <w:rFonts w:ascii="CMR10" w:hAnsi="CMR10" w:cs="CMR10"/>
+          <w:sz w:val="22"/>
+          <w:szCs w:val="22"/>
+          <w:lang w:bidi="ta-IN"/>
+        </w:rPr>
+        <w:t>.............................................................................................................................................................</w:t>
+      </w:r>
+    </w:p>
+    <w:p>
+      <w:pPr>
+        <w:autoSpaceDE w:val="0"/>
+        <w:autoSpaceDN w:val="0"/>
+        <w:adjustRightInd w:val="0"/>
+        <w:rPr>
+          <w:rFonts w:ascii="CMR10" w:hAnsi="CMR10" w:cs="CMR10"/>
+          <w:sz w:val="22"/>
+          <w:szCs w:val="22"/>
+          <w:lang w:bidi="ta-IN"/>
+        </w:rPr>
+      </w:pPr>
+    </w:p>
+    <w:p>
+      <w:pPr>
+        <w:autoSpaceDE w:val="0"/>
+        <w:autoSpaceDN w:val="0"/>
+        <w:adjustRightInd w:val="0"/>
+        <w:rPr>
+          <w:rFonts w:ascii="CMR10" w:hAnsi="CMR10" w:cs="CMR10"/>
+          <w:sz w:val="22"/>
+          <w:szCs w:val="22"/>
+          <w:lang w:bidi="ta-IN"/>
+        </w:rPr>
+      </w:pPr>
+      <w:r>
+        <w:rPr>
+          <w:rFonts w:ascii="CMR10" w:hAnsi="CMR10" w:cs="CMR10"/>
+          <w:sz w:val="22"/>
+          <w:szCs w:val="22"/>
+          <w:lang w:bidi="ta-IN"/>
+        </w:rPr>
+        <w:t xml:space="preserve">Resource requirements for project (e.g., hardware, </w:t>
+      </w:r>
+      <w:proofErr w:type="gramStart"/>
+      <w:r>
+        <w:rPr>
+          <w:rFonts w:ascii="CMR10" w:hAnsi="CMR10" w:cs="CMR10"/>
+          <w:sz w:val="22"/>
+          <w:szCs w:val="22"/>
+          <w:lang w:bidi="ta-IN"/>
+        </w:rPr>
+        <w:t>software,...</w:t>
+      </w:r>
+      <w:proofErr w:type="gramEnd"/>
+      <w:r>
+        <w:rPr>
+          <w:rFonts w:ascii="CMR10" w:hAnsi="CMR10" w:cs="CMR10"/>
+          <w:sz w:val="22"/>
+          <w:szCs w:val="22"/>
+          <w:lang w:bidi="ta-IN"/>
+        </w:rPr>
+        <w:t>):</w:t>
       </w:r>
     </w:p>
     <w:p>
@@ -6826,6 +6777,7 @@
           <w:szCs w:val="22"/>
           <w:lang w:bidi="ta-IN"/>
         </w:rPr>
+        <w:lastRenderedPageBreak/>
         <w:t>.............................................................................................................................................................</w:t>
       </w:r>
     </w:p>
@@ -7031,9 +6983,9 @@
 <file path=word/numbering.xml><?xml version="1.0" encoding="utf-8"?>
 <w:numbering xmlns:wpc="http://schemas.microsoft.com/office/word/2010/wordprocessingCanvas" xmlns:cx="http://schemas.microsoft.com/office/drawing/2014/chartex" xmlns:cx1="http://schemas.microsoft.com/office/drawing/2015/9/8/chartex" xmlns:cx2="http://schemas.microsoft.com/office/drawing/2015/10/21/chartex" xmlns:cx3="http://schemas.microsoft.com/office/drawing/2016/5/9/chartex" xmlns:cx4="http://schemas.microsoft.com/office/drawing/2016/5/10/chartex" xmlns:cx5="http://schemas.microsoft.com/office/drawing/2016/5/11/chartex" xmlns:cx6="http://schemas.microsoft.com/office/drawing/2016/5/12/chartex" xmlns:cx7="http://schemas.microsoft.com/office/drawing/2016/5/13/chartex" xmlns:cx8="http://schemas.microsoft.com/office/drawing/2016/5/14/chartex" xmlns:mc="http://schemas.openxmlformats.org/markup-compatibility/2006" xmlns:aink="http://schemas.microsoft.com/office/drawing/2016/ink" xmlns:am3d="http://schemas.microsoft.com/office/drawing/2017/model3d" xmlns:o="urn:schemas-microsoft-com:office:office" xmlns:r="http://schemas.openxmlformats.org/officeDocument/2006/relationships" xmlns:m="http://schemas.openxmlformats.org/officeDocument/2006/math" xmlns:v="urn:schemas-microsoft-com:vml" xmlns:wp14="http://schemas.microsoft.com/office/word/2010/wordprocessingDrawing" xmlns:wp="http://schemas.openxmlformats.org/drawingml/2006/wordprocessingDrawing" xmlns:w10="urn:schemas-microsoft-com:office:word" xmlns:w="http://schemas.openxmlformats.org/wordprocessingml/2006/main" xmlns:w14="http://schemas.microsoft.com/office/word/2010/wordml" xmlns:w15="http://schemas.microsoft.com/office/word/2012/wordml" xmlns:w16cex="http://schemas.microsoft.com/office/word/2018/wordml/cex" xmlns:w16cid="http://schemas.microsoft.com/office/word/2016/wordml/cid" xmlns:w16="http://schemas.microsoft.com/office/word/2018/wordml" xmlns:w16sdtdh="http://schemas.microsoft.com/office/word/2020/wordml/sdtdatahash" xmlns:w16se="http://schemas.microsoft.com/office/word/2015/wordml/symex" xmlns:wpg="http://schemas.microsoft.com/office/word/2010/wordprocessingGroup" xmlns:wpi="http://schemas.microsoft.com/office/word/2010/wordprocessingInk" xmlns:wne="http://schemas.microsoft.com/office/word/2006/wordml" xmlns:wps="http://schemas.microsoft.com/office/word/2010/wordprocessingShape" mc:Ignorable="w14 w15 w16se w16cid w16 w16cex w16sdtdh wp14">
   <w:abstractNum w:abstractNumId="0" w15:restartNumberingAfterBreak="0">
-    <w:nsid w:val="495223D6"/>
+    <w:nsid w:val="1A765300"/>
     <w:multiLevelType w:val="hybridMultilevel"/>
-    <w:tmpl w:val="6FC0B720"/>
+    <w:tmpl w:val="C85867EE"/>
     <w:lvl w:ilvl="0" w:tplc="04090001">
       <w:start w:val="1"/>
       <w:numFmt w:val="bullet"/>
@@ -7144,9 +7096,9 @@
     </w:lvl>
   </w:abstractNum>
   <w:abstractNum w:abstractNumId="1" w15:restartNumberingAfterBreak="0">
-    <w:nsid w:val="5CD35960"/>
+    <w:nsid w:val="495223D6"/>
     <w:multiLevelType w:val="hybridMultilevel"/>
-    <w:tmpl w:val="0E368DD8"/>
+    <w:tmpl w:val="6FC0B720"/>
     <w:lvl w:ilvl="0" w:tplc="04090001">
       <w:start w:val="1"/>
       <w:numFmt w:val="bullet"/>
@@ -7256,11 +7208,127 @@
       </w:rPr>
     </w:lvl>
   </w:abstractNum>
+  <w:abstractNum w:abstractNumId="2" w15:restartNumberingAfterBreak="0">
+    <w:nsid w:val="5CD35960"/>
+    <w:multiLevelType w:val="hybridMultilevel"/>
+    <w:tmpl w:val="0E368DD8"/>
+    <w:lvl w:ilvl="0" w:tplc="04090001">
+      <w:start w:val="1"/>
+      <w:numFmt w:val="bullet"/>
+      <w:lvlText w:val=""/>
+      <w:lvlJc w:val="left"/>
+      <w:pPr>
+        <w:ind w:left="720" w:hanging="360"/>
+      </w:pPr>
+      <w:rPr>
+        <w:rFonts w:ascii="Symbol" w:hAnsi="Symbol" w:hint="default"/>
+      </w:rPr>
+    </w:lvl>
+    <w:lvl w:ilvl="1" w:tplc="04090003" w:tentative="1">
+      <w:start w:val="1"/>
+      <w:numFmt w:val="bullet"/>
+      <w:lvlText w:val="o"/>
+      <w:lvlJc w:val="left"/>
+      <w:pPr>
+        <w:ind w:left="1440" w:hanging="360"/>
+      </w:pPr>
+      <w:rPr>
+        <w:rFonts w:ascii="Courier New" w:hAnsi="Courier New" w:cs="Courier New" w:hint="default"/>
+      </w:rPr>
+    </w:lvl>
+    <w:lvl w:ilvl="2" w:tplc="04090005" w:tentative="1">
+      <w:start w:val="1"/>
+      <w:numFmt w:val="bullet"/>
+      <w:lvlText w:val=""/>
+      <w:lvlJc w:val="left"/>
+      <w:pPr>
+        <w:ind w:left="2160" w:hanging="360"/>
+      </w:pPr>
+      <w:rPr>
+        <w:rFonts w:ascii="Wingdings" w:hAnsi="Wingdings" w:hint="default"/>
+      </w:rPr>
+    </w:lvl>
+    <w:lvl w:ilvl="3" w:tplc="04090001" w:tentative="1">
+      <w:start w:val="1"/>
+      <w:numFmt w:val="bullet"/>
+      <w:lvlText w:val=""/>
+      <w:lvlJc w:val="left"/>
+      <w:pPr>
+        <w:ind w:left="2880" w:hanging="360"/>
+      </w:pPr>
+      <w:rPr>
+        <w:rFonts w:ascii="Symbol" w:hAnsi="Symbol" w:hint="default"/>
+      </w:rPr>
+    </w:lvl>
+    <w:lvl w:ilvl="4" w:tplc="04090003" w:tentative="1">
+      <w:start w:val="1"/>
+      <w:numFmt w:val="bullet"/>
+      <w:lvlText w:val="o"/>
+      <w:lvlJc w:val="left"/>
+      <w:pPr>
+        <w:ind w:left="3600" w:hanging="360"/>
+      </w:pPr>
+      <w:rPr>
+        <w:rFonts w:ascii="Courier New" w:hAnsi="Courier New" w:cs="Courier New" w:hint="default"/>
+      </w:rPr>
+    </w:lvl>
+    <w:lvl w:ilvl="5" w:tplc="04090005" w:tentative="1">
+      <w:start w:val="1"/>
+      <w:numFmt w:val="bullet"/>
+      <w:lvlText w:val=""/>
+      <w:lvlJc w:val="left"/>
+      <w:pPr>
+        <w:ind w:left="4320" w:hanging="360"/>
+      </w:pPr>
+      <w:rPr>
+        <w:rFonts w:ascii="Wingdings" w:hAnsi="Wingdings" w:hint="default"/>
+      </w:rPr>
+    </w:lvl>
+    <w:lvl w:ilvl="6" w:tplc="04090001" w:tentative="1">
+      <w:start w:val="1"/>
+      <w:numFmt w:val="bullet"/>
+      <w:lvlText w:val=""/>
+      <w:lvlJc w:val="left"/>
+      <w:pPr>
+        <w:ind w:left="5040" w:hanging="360"/>
+      </w:pPr>
+      <w:rPr>
+        <w:rFonts w:ascii="Symbol" w:hAnsi="Symbol" w:hint="default"/>
+      </w:rPr>
+    </w:lvl>
+    <w:lvl w:ilvl="7" w:tplc="04090003" w:tentative="1">
+      <w:start w:val="1"/>
+      <w:numFmt w:val="bullet"/>
+      <w:lvlText w:val="o"/>
+      <w:lvlJc w:val="left"/>
+      <w:pPr>
+        <w:ind w:left="5760" w:hanging="360"/>
+      </w:pPr>
+      <w:rPr>
+        <w:rFonts w:ascii="Courier New" w:hAnsi="Courier New" w:cs="Courier New" w:hint="default"/>
+      </w:rPr>
+    </w:lvl>
+    <w:lvl w:ilvl="8" w:tplc="04090005" w:tentative="1">
+      <w:start w:val="1"/>
+      <w:numFmt w:val="bullet"/>
+      <w:lvlText w:val=""/>
+      <w:lvlJc w:val="left"/>
+      <w:pPr>
+        <w:ind w:left="6480" w:hanging="360"/>
+      </w:pPr>
+      <w:rPr>
+        <w:rFonts w:ascii="Wingdings" w:hAnsi="Wingdings" w:hint="default"/>
+      </w:rPr>
+    </w:lvl>
+  </w:abstractNum>
   <w:num w:numId="1">
-    <w:abstractNumId w:val="0"/>
+    <w:abstractNumId w:val="1"/>
   </w:num>
   <w:num w:numId="2">
-    <w:abstractNumId w:val="1"/>
+    <w:abstractNumId w:val="2"/>
+  </w:num>
+  <w:num w:numId="3">
+    <w:abstractNumId w:val="0"/>
   </w:num>
 </w:numbering>
 </file>
@@ -7388,6 +7456,7 @@
     <w:lsdException w:name="HTML Sample" w:semiHidden="1" w:unhideWhenUsed="1"/>
     <w:lsdException w:name="HTML Typewriter" w:semiHidden="1" w:unhideWhenUsed="1"/>
     <w:lsdException w:name="HTML Variable" w:semiHidden="1" w:unhideWhenUsed="1"/>
+    <w:lsdException w:name="Normal Table" w:semiHidden="1" w:unhideWhenUsed="1"/>
     <w:lsdException w:name="annotation subject" w:semiHidden="1" w:unhideWhenUsed="1"/>
     <w:lsdException w:name="No List" w:semiHidden="1" w:unhideWhenUsed="1"/>
     <w:lsdException w:name="Outline List 1" w:semiHidden="1" w:unhideWhenUsed="1"/>
@@ -7434,8 +7503,10 @@
     <w:lsdException w:name="Table Subtle 2" w:semiHidden="1" w:unhideWhenUsed="1"/>
     <w:lsdException w:name="Table Web 1" w:semiHidden="1" w:unhideWhenUsed="1"/>
     <w:lsdException w:name="Table Web 2" w:semiHidden="1" w:unhideWhenUsed="1"/>
+    <w:lsdException w:name="Table Web 3" w:semiHidden="1" w:unhideWhenUsed="1"/>
     <w:lsdException w:name="Balloon Text" w:semiHidden="1" w:unhideWhenUsed="1"/>
     <w:lsdException w:name="Table Grid" w:uiPriority="59"/>
+    <w:lsdException w:name="Table Theme" w:semiHidden="1" w:unhideWhenUsed="1"/>
     <w:lsdException w:name="Placeholder Text" w:semiHidden="1"/>
     <w:lsdException w:name="No Spacing" w:uiPriority="1" w:qFormat="1"/>
     <w:lsdException w:name="Light Shading" w:uiPriority="60"/>

</xml_diff>